<commit_message>
feat(labs): added 1-4 labs
</commit_message>
<xml_diff>
--- a/Lab02/output/report.docx
+++ b/Lab02/output/report.docx
@@ -1,39 +1,23 @@
 
 <file path=word/document.xml><?xml version="1.0" encoding="utf-8"?>
-<w:document xmlns:w="http://schemas.openxmlformats.org/wordprocessingml/2006/main" xmlns:m="http://schemas.openxmlformats.org/officeDocument/2006/math" xmlns:r="http://schemas.openxmlformats.org/officeDocument/2006/relationships" xmlns:o="urn:schemas-microsoft-com:office:office" xmlns:v="urn:schemas-microsoft-com:vml" xmlns:w10="urn:schemas-microsoft-com:office:word" xmlns:a="http://schemas.openxmlformats.org/drawingml/2006/main" xmlns:pic="http://schemas.openxmlformats.org/drawingml/2006/picture" xmlns:wp="http://schemas.openxmlformats.org/drawingml/2006/wordprocessingDrawing">
+<w:document xmlns:wpc="http://schemas.microsoft.com/office/word/2010/wordprocessingCanvas" xmlns:mc="http://schemas.openxmlformats.org/markup-compatibility/2006" xmlns:o="urn:schemas-microsoft-com:office:office" xmlns:r="http://schemas.openxmlformats.org/officeDocument/2006/relationships" xmlns:m="http://schemas.openxmlformats.org/officeDocument/2006/math" xmlns:v="urn:schemas-microsoft-com:vml" xmlns:wp14="http://schemas.microsoft.com/office/word/2010/wordprocessingDrawing" xmlns:wp="http://schemas.openxmlformats.org/drawingml/2006/wordprocessingDrawing" xmlns:w10="urn:schemas-microsoft-com:office:word" xmlns:w="http://schemas.openxmlformats.org/wordprocessingml/2006/main" xmlns:w14="http://schemas.microsoft.com/office/word/2010/wordml" xmlns:wpg="http://schemas.microsoft.com/office/word/2010/wordprocessingGroup" xmlns:wpi="http://schemas.microsoft.com/office/word/2010/wordprocessingInk" xmlns:wne="http://schemas.microsoft.com/office/word/2006/wordml" xmlns:wps="http://schemas.microsoft.com/office/word/2010/wordprocessingShape" mc:Ignorable="w14 wp14">
   <w:body>
     <w:p>
       <w:pPr>
-        <w:pStyle w:val="Title"/>
-      </w:pPr>
-      <w:r>
-        <w:t xml:space="preserve">Лабораторная</w:t>
-      </w:r>
-      <w:r>
-        <w:t xml:space="preserve"> </w:t>
-      </w:r>
-      <w:r>
-        <w:t xml:space="preserve">работа</w:t>
-      </w:r>
-      <w:r>
-        <w:t xml:space="preserve"> </w:t>
-      </w:r>
-      <w:r>
-        <w:t xml:space="preserve">3</w:t>
-      </w:r>
-    </w:p>
-    <w:p>
-      <w:pPr>
-        <w:pStyle w:val="Subtitle"/>
-      </w:pPr>
-      <w:r>
-        <w:t xml:space="preserve">Операционные</w:t>
-      </w:r>
-      <w:r>
-        <w:t xml:space="preserve"> </w:t>
-      </w:r>
-      <w:r>
-        <w:t xml:space="preserve">системы</w:t>
+        <w:pStyle w:val="a4"/>
+      </w:pPr>
+      <w:r>
+        <w:t>Лабораторная работа 2</w:t>
+      </w:r>
+      <w:bookmarkStart w:id="0" w:name="_GoBack"/>
+      <w:bookmarkEnd w:id="0"/>
+    </w:p>
+    <w:p>
+      <w:pPr>
+        <w:pStyle w:val="a5"/>
+      </w:pPr>
+      <w:r>
+        <w:t>Операционные системы</w:t>
       </w:r>
     </w:p>
     <w:p>
@@ -41,28 +25,16 @@
         <w:pStyle w:val="Author"/>
       </w:pPr>
       <w:r>
-        <w:t xml:space="preserve">Саттарова</w:t>
-      </w:r>
-      <w:r>
-        <w:t xml:space="preserve"> </w:t>
-      </w:r>
-      <w:r>
-        <w:t xml:space="preserve">Вита</w:t>
-      </w:r>
-      <w:r>
-        <w:t xml:space="preserve"> </w:t>
-      </w:r>
-      <w:r>
-        <w:t xml:space="preserve">Викторовна</w:t>
-      </w:r>
-    </w:p>
-    <w:bookmarkStart w:id="20" w:name="цели-и-задачи"/>
-    <w:p>
-      <w:pPr>
-        <w:pStyle w:val="Heading1"/>
-      </w:pPr>
-      <w:r>
-        <w:t xml:space="preserve">Цели и задачи</w:t>
+        <w:t>Саттарова Вита Викторовна</w:t>
+      </w:r>
+    </w:p>
+    <w:p>
+      <w:pPr>
+        <w:pStyle w:val="1"/>
+      </w:pPr>
+      <w:bookmarkStart w:id="1" w:name="цели-и-задачи"/>
+      <w:r>
+        <w:t>Цели и задачи</w:t>
       </w:r>
     </w:p>
     <w:p>
@@ -70,185 +42,206 @@
         <w:pStyle w:val="FirstParagraph"/>
       </w:pPr>
       <w:r>
-        <w:t xml:space="preserve">Изучить идеологию и применение средств контроля версий.</w:t>
-      </w:r>
-    </w:p>
-    <w:p>
-      <w:pPr>
+        <w:t>Изучить идеологию и применение средств контроля версий.</w:t>
+      </w:r>
+    </w:p>
+    <w:p>
+      <w:pPr>
+        <w:pStyle w:val="Compact"/>
         <w:numPr>
           <w:ilvl w:val="0"/>
-          <w:numId w:val="1001"/>
+          <w:numId w:val="2"/>
         </w:numPr>
+      </w:pPr>
+      <w:r>
+        <w:t>Установить необходимое ПО</w:t>
+      </w:r>
+    </w:p>
+    <w:p>
+      <w:pPr>
         <w:pStyle w:val="Compact"/>
-      </w:pPr>
-      <w:r>
-        <w:t xml:space="preserve">Установить необходимое ПО</w:t>
-      </w:r>
-    </w:p>
-    <w:p>
-      <w:pPr>
         <w:numPr>
           <w:ilvl w:val="0"/>
-          <w:numId w:val="1001"/>
+          <w:numId w:val="2"/>
         </w:numPr>
+      </w:pPr>
+      <w:r>
+        <w:t>Изучить информацию о системе контроля версий</w:t>
+      </w:r>
+    </w:p>
+    <w:p>
+      <w:pPr>
         <w:pStyle w:val="Compact"/>
-      </w:pPr>
-      <w:r>
-        <w:t xml:space="preserve">Изучить информацию о системе контроля версий</w:t>
-      </w:r>
-    </w:p>
-    <w:p>
-      <w:pPr>
         <w:numPr>
           <w:ilvl w:val="0"/>
-          <w:numId w:val="1001"/>
+          <w:numId w:val="2"/>
         </w:numPr>
+      </w:pPr>
+      <w:r>
+        <w:t>Настроить репозиторий на Github</w:t>
+      </w:r>
+    </w:p>
+    <w:p>
+      <w:pPr>
+        <w:pStyle w:val="1"/>
+      </w:pPr>
+      <w:bookmarkStart w:id="2" w:name="объект-и-предмет-исследования"/>
+      <w:bookmarkEnd w:id="1"/>
+      <w:r>
+        <w:t>Объект и предмет исследования</w:t>
+      </w:r>
+    </w:p>
+    <w:p>
+      <w:pPr>
+        <w:pStyle w:val="FirstParagraph"/>
+      </w:pPr>
+      <w:r>
+        <w:t>Объект исследования – системы контроля версий, Github. Предмет исследования – изучение особенностей систем контроля версий и работы с ними.</w:t>
+      </w:r>
+    </w:p>
+    <w:p>
+      <w:pPr>
+        <w:pStyle w:val="1"/>
+      </w:pPr>
+      <w:bookmarkStart w:id="3" w:name="условные-обозначения-и-термины"/>
+      <w:bookmarkEnd w:id="2"/>
+      <w:r>
+        <w:t>Условные обозначения и термины</w:t>
+      </w:r>
+    </w:p>
+    <w:p>
+      <w:pPr>
+        <w:pStyle w:val="FirstParagraph"/>
+      </w:pPr>
+      <w:r>
+        <w:t>Условные обозначения и термины отсутствуют</w:t>
+      </w:r>
+    </w:p>
+    <w:p>
+      <w:pPr>
+        <w:pStyle w:val="1"/>
+      </w:pPr>
+      <w:bookmarkStart w:id="4" w:name="теоретические-вводные-данные"/>
+      <w:bookmarkEnd w:id="3"/>
+      <w:r>
+        <w:t>Теоретически</w:t>
+      </w:r>
+      <w:r>
+        <w:t>е вводные данные</w:t>
+      </w:r>
+    </w:p>
+    <w:p>
+      <w:pPr>
+        <w:pStyle w:val="FirstParagraph"/>
+      </w:pPr>
+      <w:r>
+        <w:t>Системы контроля версий (Version Control System, VCS) применяются при работе нескольких человек над одним проектом.Обычно основное дерево проекта хранится в локальном или удалённом репозитории, к которому настроен доступ для участников про</w:t>
+      </w:r>
+      <w:r>
+        <w:t>екта. При внесении изменений в содержание проекта система контроля версий позволяет их фиксировать, совмещать изменения, произведённые разными участниками проекта, производить откат к любой более ранней версии проекта, если это требуется. В классических си</w:t>
+      </w:r>
+      <w:r>
+        <w:t>стемах контроля версий используется централизованная модель, предполагающая наличие единого репозитория для хранения файлов. Выполнение большинства функций по управлению версиями осуществляется специальным сервером. Участник проекта (пользователь) перед на</w:t>
+      </w:r>
+      <w:r>
+        <w:t>чалом работы посредством определённых команд получает нужную ему версию файлов. После внесения изменений, пользователь размещает новую версию в хранилище. При этом предыдущие версии не удаляются из центрального хранилища и к ним можно вернуться в любой мом</w:t>
+      </w:r>
+      <w:r>
+        <w:t>ент. Сервер может сохранять не полную версию изменённых файлов, а производить так называемую дельтакомпрессию — сохранять только изменения между последовательными версиями, что позволяет уменьшить объём хранимых данных. Системы контроля версий поддерживают</w:t>
+      </w:r>
+      <w:r>
+        <w:t xml:space="preserve"> возможность отслеживания и разрешения конфликтов, которые могут возникнуть при работе </w:t>
+      </w:r>
+      <w:r>
+        <w:lastRenderedPageBreak/>
+        <w:t>нескольких человек над одним файлом. Можно объединить (слить) изменения, сделанные разными участниками (автоматически или вручную), вручную выбрать нужную версию, отмени</w:t>
+      </w:r>
+      <w:r>
+        <w:t>ть изменения вовсе или заблокировать файлы для изменения. В зависимости от настроек блокировка не позволяет другим пользователям получить рабочую копию или препятствует изменению рабочей копии файла средствами файловой системы ОС, обеспечивая таким образом</w:t>
+      </w:r>
+      <w:r>
+        <w:t>, привилегированный доступ только одному пользователю, работающему с файлом. Системы контроля версий также могут обеспечивать дополнительные, более гибкие функциональные возможности. Например, они могут поддерживать работу с несколькими версиями одного фай</w:t>
+      </w:r>
+      <w:r>
+        <w:t>ла, сохраняя общую историю изменений до точки ветвления версий и собственные истории изменений каждой ветви. Кроме того, обычно доступна информация о том, кто из участников, когда и какие изменения вносил. Обычно такого рода информация хранится в журнале и</w:t>
+      </w:r>
+      <w:r>
+        <w:t>зменений, доступ к которому можно ограничить. В отличие от классических, в распределённых системах контроля версий центральный репозиторий не является обязательным. Среди классических VCS наиболее известны CVS, Subversion, а среди распределённых — Git, Baz</w:t>
+      </w:r>
+      <w:r>
+        <w:t>aar, Mercurial. Принципы их работы схожи, отличаются они в основном синтаксисом используемых в работе команд.</w:t>
+      </w:r>
+    </w:p>
+    <w:p>
+      <w:pPr>
+        <w:pStyle w:val="1"/>
+      </w:pPr>
+      <w:bookmarkStart w:id="5" w:name="Xc12f531ecfd00c877e29758c74b6135187cbe2b"/>
+      <w:bookmarkEnd w:id="4"/>
+      <w:r>
+        <w:t>Техническое оснащение и выбранные методы проведения работы</w:t>
+      </w:r>
+    </w:p>
+    <w:p>
+      <w:pPr>
+        <w:pStyle w:val="FirstParagraph"/>
+      </w:pPr>
+      <w:r>
+        <w:t>Техническое оснащение: персональный компьютер, интернет. Методы: анализ предложенной ин</w:t>
+      </w:r>
+      <w:r>
+        <w:t>формации, выполнение работы по указанному алгоритму, получение дополнительной информации из интернета.</w:t>
+      </w:r>
+    </w:p>
+    <w:p>
+      <w:pPr>
+        <w:pStyle w:val="1"/>
+      </w:pPr>
+      <w:bookmarkStart w:id="6" w:name="выполнение-лабораторной-работы"/>
+      <w:bookmarkEnd w:id="5"/>
+      <w:r>
+        <w:t>Выполнение лабораторной работы</w:t>
+      </w:r>
+    </w:p>
+    <w:p>
+      <w:pPr>
         <w:pStyle w:val="Compact"/>
-      </w:pPr>
-      <w:r>
-        <w:t xml:space="preserve">Настроить репозиторий на Github</w:t>
-      </w:r>
-    </w:p>
-    <w:bookmarkEnd w:id="20"/>
-    <w:bookmarkStart w:id="21" w:name="объект-и-предмет-исследования"/>
-    <w:p>
-      <w:pPr>
-        <w:pStyle w:val="Heading1"/>
-      </w:pPr>
-      <w:r>
-        <w:t xml:space="preserve">Объект и предмет исследования</w:t>
-      </w:r>
-    </w:p>
-    <w:p>
-      <w:pPr>
-        <w:pStyle w:val="FirstParagraph"/>
-      </w:pPr>
-      <w:r>
-        <w:t xml:space="preserve">Объект исследования – системы контроля версий, Github.</w:t>
-      </w:r>
-      <w:r>
-        <w:t xml:space="preserve"> </w:t>
-      </w:r>
-      <w:r>
-        <w:t xml:space="preserve">Предмет исследования – изучение особенностей систем контроля версий и работы с ними.</w:t>
-      </w:r>
-    </w:p>
-    <w:bookmarkEnd w:id="21"/>
-    <w:bookmarkStart w:id="22" w:name="условные-обозначения-и-термины"/>
-    <w:p>
-      <w:pPr>
-        <w:pStyle w:val="Heading1"/>
-      </w:pPr>
-      <w:r>
-        <w:t xml:space="preserve">Условные обозначения и термины</w:t>
-      </w:r>
-    </w:p>
-    <w:p>
-      <w:pPr>
-        <w:pStyle w:val="FirstParagraph"/>
-      </w:pPr>
-      <w:r>
-        <w:t xml:space="preserve">Условные обозначения и термины отсутствуют</w:t>
-      </w:r>
-    </w:p>
-    <w:bookmarkEnd w:id="22"/>
-    <w:bookmarkStart w:id="23" w:name="теоретические-вводные-данные"/>
-    <w:p>
-      <w:pPr>
-        <w:pStyle w:val="Heading1"/>
-      </w:pPr>
-      <w:r>
-        <w:t xml:space="preserve">Теоретические вводные данные</w:t>
-      </w:r>
-    </w:p>
-    <w:p>
-      <w:pPr>
-        <w:pStyle w:val="FirstParagraph"/>
-      </w:pPr>
-      <w:r>
-        <w:t xml:space="preserve">Системы контроля версий (Version Control System, VCS) применяются при работе нескольких человек над одним проектом.Обычно основное дерево проекта хранится в локальном или удалённом репозитории, к которому настроен доступ для участников проекта. При внесении изменений в содержание проекта система контроля версий позволяет их фиксировать, совмещать изменения, произведённые разными участниками проекта, производить откат к любой более ранней версии проекта, если это требуется.</w:t>
-      </w:r>
-      <w:r>
-        <w:t xml:space="preserve"> </w:t>
-      </w:r>
-      <w:r>
-        <w:t xml:space="preserve">В классических системах контроля версий используется централизованная модель, предполагающая наличие единого репозитория для хранения файлов. Выполнение большинства функций по управлению версиями осуществляется специальным сервером. Участник проекта (пользователь) перед началом работы посредством определённых команд получает нужную ему версию файлов. После внесения изменений, пользователь размещает новую версию в хранилище. При этом предыдущие версии не удаляются из центрального хранилища и к ним можно вернуться в любой момент. Сервер может сохранять не полную версию изменённых файлов, а производить так называемую дельтакомпрессию — сохранять только изменения между последовательными версиями, что позволяет уменьшить объём хранимых данных. Системы контроля версий поддерживают возможность отслеживания и разрешения конфликтов, которые могут возникнуть при работе нескольких человек над одним файлом. Можно объединить (слить) изменения, сделанные разными участниками (автоматически или вручную), вручную выбрать нужную версию, отменить изменения вовсе или заблокировать файлы для изменения. В зависимости от настроек блокировка не позволяет другим пользователям получить рабочую копию или препятствует изменению рабочей копии файла средствами файловой системы ОС, обеспечивая таким образом, привилегированный доступ только одному пользователю, работающему с файлом. Системы контроля версий также могут обеспечивать дополнительные, более гибкие функциональные возможности. Например, они могут поддерживать работу с несколькими версиями одного файла, сохраняя общую историю изменений до точки ветвления версий и собственные истории изменений каждой ветви. Кроме того, обычно доступна информация о том, кто из участников, когда и какие изменения вносил. Обычно такого рода информация хранится в журнале изменений, доступ к которому можно ограничить. В отличие от классических, в распределённых системах контроля версий центральный репозиторий не является обязательным. Среди классических VCS наиболее известны CVS, Subversion, а среди распределённых — Git, Bazaar, Mercurial. Принципы их работы схожи, отличаются они в основном синтаксисом используемых в работе команд.</w:t>
-      </w:r>
-    </w:p>
-    <w:bookmarkEnd w:id="23"/>
-    <w:bookmarkStart w:id="24" w:name="Xc12f531ecfd00c877e29758c74b6135187cbe2b"/>
-    <w:p>
-      <w:pPr>
-        <w:pStyle w:val="Heading1"/>
-      </w:pPr>
-      <w:r>
-        <w:t xml:space="preserve">Техническое оснащение и выбранные методы проведения работы</w:t>
-      </w:r>
-    </w:p>
-    <w:p>
-      <w:pPr>
-        <w:pStyle w:val="FirstParagraph"/>
-      </w:pPr>
-      <w:r>
-        <w:t xml:space="preserve">Техническое оснащение: персональный компьютер, интернет.</w:t>
-      </w:r>
-      <w:r>
-        <w:t xml:space="preserve"> </w:t>
-      </w:r>
-      <w:r>
-        <w:t xml:space="preserve">Методы: анализ предложенной информации, выполнение работы по указанному алгоритму, получение дополнительной информации из интернета.</w:t>
-      </w:r>
-    </w:p>
-    <w:bookmarkEnd w:id="24"/>
-    <w:bookmarkStart w:id="43" w:name="выполнение-лабораторной-работы"/>
-    <w:p>
-      <w:pPr>
-        <w:pStyle w:val="Heading1"/>
-      </w:pPr>
-      <w:r>
-        <w:t xml:space="preserve">Выполнение лабораторной работы</w:t>
-      </w:r>
-    </w:p>
-    <w:p>
-      <w:pPr>
         <w:numPr>
           <w:ilvl w:val="0"/>
-          <w:numId w:val="1002"/>
+          <w:numId w:val="3"/>
         </w:numPr>
-        <w:pStyle w:val="Compact"/>
-      </w:pPr>
-      <w:r>
-        <w:t xml:space="preserve">Создала аккаунт на Github и ознакомилась с текстом работы. (рис. -</w:t>
-      </w:r>
-      <w:r>
-        <w:t xml:space="preserve">@fig:001</w:t>
-      </w:r>
-      <w:r>
-        <w:t xml:space="preserve">)</w:t>
+      </w:pPr>
+      <w:r>
+        <w:t>Создала аккаунт на Github и ознакомилась с текстом работы. (рис. -@fig:001)</w:t>
       </w:r>
     </w:p>
     <w:p>
       <w:pPr>
         <w:pStyle w:val="CaptionedFigure"/>
       </w:pPr>
-      <w:bookmarkStart w:id="26" w:name="fig:001"/>
-      <w:r>
+      <w:bookmarkStart w:id="7" w:name="fig:001"/>
+      <w:r>
+        <w:rPr>
+          <w:noProof/>
+          <w:lang w:eastAsia="ja-JP"/>
+        </w:rPr>
         <w:drawing>
-          <wp:inline>
+          <wp:inline distT="0" distB="0" distL="0" distR="0">
             <wp:extent cx="5334000" cy="2217505"/>
-            <wp:effectExtent b="0" l="0" r="0" t="0"/>
-            <wp:docPr descr="Рис. 1" title="" id="1" name="Picture"/>
-            <a:graphic>
+            <wp:effectExtent l="0" t="0" r="0" b="0"/>
+            <wp:docPr id="1" name="Picture" descr="Рис. 1"/>
+            <wp:cNvGraphicFramePr/>
+            <a:graphic xmlns:a="http://schemas.openxmlformats.org/drawingml/2006/main">
               <a:graphicData uri="http://schemas.openxmlformats.org/drawingml/2006/picture">
-                <pic:pic>
+                <pic:pic xmlns:pic="http://schemas.openxmlformats.org/drawingml/2006/picture">
                   <pic:nvPicPr>
-                    <pic:cNvPr descr="image/image1.jpg" id="0" name="Picture"/>
+                    <pic:cNvPr id="0" name="Picture" descr="image/image1.jpg"/>
                     <pic:cNvPicPr>
-                      <a:picLocks noChangeArrowheads="1" noChangeAspect="1"/>
+                      <a:picLocks noChangeAspect="1" noChangeArrowheads="1"/>
                     </pic:cNvPicPr>
                   </pic:nvPicPr>
                   <pic:blipFill>
-                    <a:blip r:embed="rId25"/>
+                    <a:blip r:embed="rId8"/>
                     <a:stretch>
                       <a:fillRect/>
                     </a:stretch>
@@ -274,56 +267,58 @@
           </wp:inline>
         </w:drawing>
       </w:r>
-      <w:bookmarkEnd w:id="26"/>
+      <w:bookmarkEnd w:id="7"/>
     </w:p>
     <w:p>
       <w:pPr>
         <w:pStyle w:val="ImageCaption"/>
       </w:pPr>
       <w:r>
-        <w:t xml:space="preserve">Рис. 1</w:t>
-      </w:r>
-    </w:p>
-    <w:p>
-      <w:pPr>
+        <w:t>Рис. 1</w:t>
+      </w:r>
+    </w:p>
+    <w:p>
+      <w:pPr>
+        <w:pStyle w:val="Compact"/>
         <w:numPr>
           <w:ilvl w:val="0"/>
-          <w:numId w:val="1003"/>
+          <w:numId w:val="4"/>
         </w:numPr>
-        <w:pStyle w:val="Compact"/>
-      </w:pPr>
-      <w:r>
-        <w:t xml:space="preserve">Установила пакет Chocolately, с помощью которого установила пакет Git. (рис. -</w:t>
-      </w:r>
-      <w:r>
-        <w:t xml:space="preserve">@fig:002</w:t>
-      </w:r>
-      <w:r>
-        <w:t xml:space="preserve">)</w:t>
+      </w:pPr>
+      <w:r>
+        <w:t>Установила пакет Chocolately, с помощ</w:t>
+      </w:r>
+      <w:r>
+        <w:t>ью которого установила пакет Git. (рис. -@fig:002)</w:t>
       </w:r>
     </w:p>
     <w:p>
       <w:pPr>
         <w:pStyle w:val="CaptionedFigure"/>
       </w:pPr>
-      <w:bookmarkStart w:id="28" w:name="fig:002"/>
-      <w:r>
+      <w:bookmarkStart w:id="8" w:name="fig:002"/>
+      <w:r>
+        <w:rPr>
+          <w:noProof/>
+          <w:lang w:eastAsia="ja-JP"/>
+        </w:rPr>
         <w:drawing>
-          <wp:inline>
+          <wp:inline distT="0" distB="0" distL="0" distR="0">
             <wp:extent cx="5334000" cy="2360748"/>
-            <wp:effectExtent b="0" l="0" r="0" t="0"/>
-            <wp:docPr descr="Рис. 2" title="" id="1" name="Picture"/>
-            <a:graphic>
+            <wp:effectExtent l="0" t="0" r="0" b="0"/>
+            <wp:docPr id="2" name="Picture" descr="Рис. 2"/>
+            <wp:cNvGraphicFramePr/>
+            <a:graphic xmlns:a="http://schemas.openxmlformats.org/drawingml/2006/main">
               <a:graphicData uri="http://schemas.openxmlformats.org/drawingml/2006/picture">
-                <pic:pic>
+                <pic:pic xmlns:pic="http://schemas.openxmlformats.org/drawingml/2006/picture">
                   <pic:nvPicPr>
-                    <pic:cNvPr descr="image/image2.jpg" id="0" name="Picture"/>
+                    <pic:cNvPr id="0" name="Picture" descr="image/image2.jpg"/>
                     <pic:cNvPicPr>
-                      <a:picLocks noChangeArrowheads="1" noChangeAspect="1"/>
+                      <a:picLocks noChangeAspect="1" noChangeArrowheads="1"/>
                     </pic:cNvPicPr>
                   </pic:nvPicPr>
                   <pic:blipFill>
-                    <a:blip r:embed="rId27"/>
+                    <a:blip r:embed="rId9"/>
                     <a:stretch>
                       <a:fillRect/>
                     </a:stretch>
@@ -349,62 +344,55 @@
           </wp:inline>
         </w:drawing>
       </w:r>
-      <w:bookmarkEnd w:id="28"/>
+      <w:bookmarkEnd w:id="8"/>
     </w:p>
     <w:p>
       <w:pPr>
         <w:pStyle w:val="ImageCaption"/>
       </w:pPr>
       <w:r>
-        <w:t xml:space="preserve">Рис. 2</w:t>
-      </w:r>
-    </w:p>
-    <w:p>
-      <w:pPr>
+        <w:t>Рис. 2</w:t>
+      </w:r>
+    </w:p>
+    <w:p>
+      <w:pPr>
+        <w:pStyle w:val="Compact"/>
         <w:numPr>
           <w:ilvl w:val="0"/>
-          <w:numId w:val="1004"/>
+          <w:numId w:val="5"/>
         </w:numPr>
-        <w:pStyle w:val="Compact"/>
-      </w:pPr>
-      <w:r>
-        <w:t xml:space="preserve">Начала настройку Гитхаба, установила имя пользователя, электронную почту, добавила публичный ключ. (рис. -</w:t>
-      </w:r>
-      <w:r>
-        <w:t xml:space="preserve">@fig:003</w:t>
-      </w:r>
-      <w:r>
-        <w:t xml:space="preserve">) (рис. -</w:t>
-      </w:r>
-      <w:r>
-        <w:t xml:space="preserve">@fig:004</w:t>
-      </w:r>
-      <w:r>
-        <w:t xml:space="preserve">)</w:t>
+      </w:pPr>
+      <w:r>
+        <w:t>Начала настройку Гитхаба, установила имя пользователя, электронную почту, добавила публичный ключ. (рис. -@fig:003) (рис. -@fig:004)</w:t>
       </w:r>
     </w:p>
     <w:p>
       <w:pPr>
         <w:pStyle w:val="CaptionedFigure"/>
       </w:pPr>
-      <w:bookmarkStart w:id="30" w:name="fig:003"/>
-      <w:r>
+      <w:bookmarkStart w:id="9" w:name="fig:003"/>
+      <w:r>
+        <w:rPr>
+          <w:noProof/>
+          <w:lang w:eastAsia="ja-JP"/>
+        </w:rPr>
         <w:drawing>
-          <wp:inline>
+          <wp:inline distT="0" distB="0" distL="0" distR="0">
             <wp:extent cx="5334000" cy="2468704"/>
-            <wp:effectExtent b="0" l="0" r="0" t="0"/>
-            <wp:docPr descr="Рис. 3" title="" id="1" name="Picture"/>
-            <a:graphic>
+            <wp:effectExtent l="0" t="0" r="0" b="0"/>
+            <wp:docPr id="3" name="Picture" descr="Рис. 3"/>
+            <wp:cNvGraphicFramePr/>
+            <a:graphic xmlns:a="http://schemas.openxmlformats.org/drawingml/2006/main">
               <a:graphicData uri="http://schemas.openxmlformats.org/drawingml/2006/picture">
-                <pic:pic>
+                <pic:pic xmlns:pic="http://schemas.openxmlformats.org/drawingml/2006/picture">
                   <pic:nvPicPr>
-                    <pic:cNvPr descr="image/image3.jpg" id="0" name="Picture"/>
+                    <pic:cNvPr id="0" name="Picture" descr="image/image3.jpg"/>
                     <pic:cNvPicPr>
-                      <a:picLocks noChangeArrowheads="1" noChangeAspect="1"/>
+                      <a:picLocks noChangeAspect="1" noChangeArrowheads="1"/>
                     </pic:cNvPicPr>
                   </pic:nvPicPr>
                   <pic:blipFill>
-                    <a:blip r:embed="rId29"/>
+                    <a:blip r:embed="rId10"/>
                     <a:stretch>
                       <a:fillRect/>
                     </a:stretch>
@@ -430,38 +418,43 @@
           </wp:inline>
         </w:drawing>
       </w:r>
-      <w:bookmarkEnd w:id="30"/>
+      <w:bookmarkEnd w:id="9"/>
     </w:p>
     <w:p>
       <w:pPr>
         <w:pStyle w:val="ImageCaption"/>
       </w:pPr>
       <w:r>
-        <w:t xml:space="preserve">Рис. 3</w:t>
+        <w:t>Рис. 3</w:t>
       </w:r>
     </w:p>
     <w:p>
       <w:pPr>
         <w:pStyle w:val="CaptionedFigure"/>
       </w:pPr>
-      <w:bookmarkStart w:id="32" w:name="fig:004"/>
-      <w:r>
+      <w:bookmarkStart w:id="10" w:name="fig:004"/>
+      <w:r>
+        <w:rPr>
+          <w:noProof/>
+          <w:lang w:eastAsia="ja-JP"/>
+        </w:rPr>
         <w:drawing>
-          <wp:inline>
+          <wp:inline distT="0" distB="0" distL="0" distR="0">
             <wp:extent cx="5334000" cy="2175352"/>
-            <wp:effectExtent b="0" l="0" r="0" t="0"/>
-            <wp:docPr descr="Рис. 4" title="" id="1" name="Picture"/>
-            <a:graphic>
+            <wp:effectExtent l="0" t="0" r="0" b="0"/>
+            <wp:docPr id="4" name="Picture" descr="Рис. 4"/>
+            <wp:cNvGraphicFramePr/>
+            <a:graphic xmlns:a="http://schemas.openxmlformats.org/drawingml/2006/main">
               <a:graphicData uri="http://schemas.openxmlformats.org/drawingml/2006/picture">
-                <pic:pic>
+                <pic:pic xmlns:pic="http://schemas.openxmlformats.org/drawingml/2006/picture">
                   <pic:nvPicPr>
-                    <pic:cNvPr descr="image/image4.jpg" id="0" name="Picture"/>
+                    <pic:cNvPr id="0" name="Picture" descr="image/image4.jpg"/>
                     <pic:cNvPicPr>
-                      <a:picLocks noChangeArrowheads="1" noChangeAspect="1"/>
+                      <a:picLocks noChangeAspect="1" noChangeArrowheads="1"/>
                     </pic:cNvPicPr>
                   </pic:nvPicPr>
                   <pic:blipFill>
-                    <a:blip r:embed="rId31"/>
+                    <a:blip r:embed="rId11"/>
                     <a:stretch>
                       <a:fillRect/>
                     </a:stretch>
@@ -487,56 +480,55 @@
           </wp:inline>
         </w:drawing>
       </w:r>
-      <w:bookmarkEnd w:id="32"/>
+      <w:bookmarkEnd w:id="10"/>
     </w:p>
     <w:p>
       <w:pPr>
         <w:pStyle w:val="ImageCaption"/>
       </w:pPr>
       <w:r>
-        <w:t xml:space="preserve">Рис. 4</w:t>
-      </w:r>
-    </w:p>
-    <w:p>
-      <w:pPr>
+        <w:t>Рис. 4</w:t>
+      </w:r>
+    </w:p>
+    <w:p>
+      <w:pPr>
+        <w:pStyle w:val="Compact"/>
         <w:numPr>
           <w:ilvl w:val="0"/>
-          <w:numId w:val="1005"/>
+          <w:numId w:val="6"/>
         </w:numPr>
-        <w:pStyle w:val="Compact"/>
-      </w:pPr>
-      <w:r>
-        <w:t xml:space="preserve">Создала файл README.md, первый коммит, сделала первую публикацию на Гитхабе и настроила работу с ним через командную строку. (рис. -</w:t>
-      </w:r>
-      <w:r>
-        <w:t xml:space="preserve">@fig:005</w:t>
-      </w:r>
-      <w:r>
-        <w:t xml:space="preserve">)</w:t>
+      </w:pPr>
+      <w:r>
+        <w:t>Создала файл README.md, первый коммит, сделала первую публикацию на Гитхабе и настроила работу с ним через командную строку. (рис. -@fig:005)</w:t>
       </w:r>
     </w:p>
     <w:p>
       <w:pPr>
         <w:pStyle w:val="CaptionedFigure"/>
       </w:pPr>
-      <w:bookmarkStart w:id="34" w:name="fig:005"/>
-      <w:r>
+      <w:bookmarkStart w:id="11" w:name="fig:005"/>
+      <w:r>
+        <w:rPr>
+          <w:noProof/>
+          <w:lang w:eastAsia="ja-JP"/>
+        </w:rPr>
         <w:drawing>
-          <wp:inline>
+          <wp:inline distT="0" distB="0" distL="0" distR="0">
             <wp:extent cx="5334000" cy="2084961"/>
-            <wp:effectExtent b="0" l="0" r="0" t="0"/>
-            <wp:docPr descr="Рис. 5" title="" id="1" name="Picture"/>
-            <a:graphic>
+            <wp:effectExtent l="0" t="0" r="0" b="0"/>
+            <wp:docPr id="5" name="Picture" descr="Рис. 5"/>
+            <wp:cNvGraphicFramePr/>
+            <a:graphic xmlns:a="http://schemas.openxmlformats.org/drawingml/2006/main">
               <a:graphicData uri="http://schemas.openxmlformats.org/drawingml/2006/picture">
-                <pic:pic>
+                <pic:pic xmlns:pic="http://schemas.openxmlformats.org/drawingml/2006/picture">
                   <pic:nvPicPr>
-                    <pic:cNvPr descr="image/image5.jpg" id="0" name="Picture"/>
+                    <pic:cNvPr id="0" name="Picture" descr="image/image5.jpg"/>
                     <pic:cNvPicPr>
-                      <a:picLocks noChangeArrowheads="1" noChangeAspect="1"/>
+                      <a:picLocks noChangeAspect="1" noChangeArrowheads="1"/>
                     </pic:cNvPicPr>
                   </pic:nvPicPr>
                   <pic:blipFill>
-                    <a:blip r:embed="rId33"/>
+                    <a:blip r:embed="rId12"/>
                     <a:stretch>
                       <a:fillRect/>
                     </a:stretch>
@@ -562,56 +554,55 @@
           </wp:inline>
         </w:drawing>
       </w:r>
-      <w:bookmarkEnd w:id="34"/>
+      <w:bookmarkEnd w:id="11"/>
     </w:p>
     <w:p>
       <w:pPr>
         <w:pStyle w:val="ImageCaption"/>
       </w:pPr>
       <w:r>
-        <w:t xml:space="preserve">Рис. 5</w:t>
-      </w:r>
-    </w:p>
-    <w:p>
-      <w:pPr>
+        <w:t>Рис. 5</w:t>
+      </w:r>
+    </w:p>
+    <w:p>
+      <w:pPr>
+        <w:pStyle w:val="Compact"/>
         <w:numPr>
           <w:ilvl w:val="0"/>
-          <w:numId w:val="1006"/>
+          <w:numId w:val="7"/>
         </w:numPr>
-        <w:pStyle w:val="Compact"/>
-      </w:pPr>
-      <w:r>
-        <w:t xml:space="preserve">Добавила лицензию и игнорируемые файлы. (рис. -</w:t>
-      </w:r>
-      <w:r>
-        <w:t xml:space="preserve">@fig:006</w:t>
-      </w:r>
-      <w:r>
-        <w:t xml:space="preserve">)</w:t>
+      </w:pPr>
+      <w:r>
+        <w:t>Добавила лицензию и игнорируемые файлы. (рис. -@fig:006)</w:t>
       </w:r>
     </w:p>
     <w:p>
       <w:pPr>
         <w:pStyle w:val="CaptionedFigure"/>
       </w:pPr>
-      <w:bookmarkStart w:id="36" w:name="fig:006"/>
-      <w:r>
+      <w:bookmarkStart w:id="12" w:name="fig:006"/>
+      <w:r>
+        <w:rPr>
+          <w:noProof/>
+          <w:lang w:eastAsia="ja-JP"/>
+        </w:rPr>
         <w:drawing>
-          <wp:inline>
+          <wp:inline distT="0" distB="0" distL="0" distR="0">
             <wp:extent cx="5334000" cy="2018014"/>
-            <wp:effectExtent b="0" l="0" r="0" t="0"/>
-            <wp:docPr descr="Рис. 6" title="" id="1" name="Picture"/>
-            <a:graphic>
+            <wp:effectExtent l="0" t="0" r="0" b="0"/>
+            <wp:docPr id="6" name="Picture" descr="Рис. 6"/>
+            <wp:cNvGraphicFramePr/>
+            <a:graphic xmlns:a="http://schemas.openxmlformats.org/drawingml/2006/main">
               <a:graphicData uri="http://schemas.openxmlformats.org/drawingml/2006/picture">
-                <pic:pic>
+                <pic:pic xmlns:pic="http://schemas.openxmlformats.org/drawingml/2006/picture">
                   <pic:nvPicPr>
-                    <pic:cNvPr descr="image/image6.jpg" id="0" name="Picture"/>
+                    <pic:cNvPr id="0" name="Picture" descr="image/image6.jpg"/>
                     <pic:cNvPicPr>
-                      <a:picLocks noChangeArrowheads="1" noChangeAspect="1"/>
+                      <a:picLocks noChangeAspect="1" noChangeArrowheads="1"/>
                     </pic:cNvPicPr>
                   </pic:nvPicPr>
                   <pic:blipFill>
-                    <a:blip r:embed="rId35"/>
+                    <a:blip r:embed="rId13"/>
                     <a:stretch>
                       <a:fillRect/>
                     </a:stretch>
@@ -637,56 +628,58 @@
           </wp:inline>
         </w:drawing>
       </w:r>
-      <w:bookmarkEnd w:id="36"/>
+      <w:bookmarkEnd w:id="12"/>
     </w:p>
     <w:p>
       <w:pPr>
         <w:pStyle w:val="ImageCaption"/>
       </w:pPr>
       <w:r>
-        <w:t xml:space="preserve">Рис. 6</w:t>
-      </w:r>
-    </w:p>
-    <w:p>
-      <w:pPr>
+        <w:t>Рис. 6</w:t>
+      </w:r>
+    </w:p>
+    <w:p>
+      <w:pPr>
+        <w:pStyle w:val="Compact"/>
         <w:numPr>
           <w:ilvl w:val="0"/>
-          <w:numId w:val="1007"/>
+          <w:numId w:val="8"/>
         </w:numPr>
-        <w:pStyle w:val="Compact"/>
-      </w:pPr>
-      <w:r>
-        <w:t xml:space="preserve">Изучила git flow, создала две ветки master и develop, провела первый релиз и создала файл с версией. (рис. -</w:t>
-      </w:r>
-      <w:r>
-        <w:t xml:space="preserve">@fig:007</w:t>
-      </w:r>
-      <w:r>
-        <w:t xml:space="preserve">)</w:t>
+      </w:pPr>
+      <w:r>
+        <w:t>Изучила git flow, создала две ветки mas</w:t>
+      </w:r>
+      <w:r>
+        <w:t>ter и develop, провела первый релиз и создала файл с версией. (рис. -@fig:007)</w:t>
       </w:r>
     </w:p>
     <w:p>
       <w:pPr>
         <w:pStyle w:val="CaptionedFigure"/>
       </w:pPr>
-      <w:bookmarkStart w:id="38" w:name="fig:007"/>
-      <w:r>
+      <w:bookmarkStart w:id="13" w:name="fig:007"/>
+      <w:r>
+        <w:rPr>
+          <w:noProof/>
+          <w:lang w:eastAsia="ja-JP"/>
+        </w:rPr>
         <w:drawing>
-          <wp:inline>
+          <wp:inline distT="0" distB="0" distL="0" distR="0">
             <wp:extent cx="5334000" cy="1918681"/>
-            <wp:effectExtent b="0" l="0" r="0" t="0"/>
-            <wp:docPr descr="Рис. 7" title="" id="1" name="Picture"/>
-            <a:graphic>
+            <wp:effectExtent l="0" t="0" r="0" b="0"/>
+            <wp:docPr id="7" name="Picture" descr="Рис. 7"/>
+            <wp:cNvGraphicFramePr/>
+            <a:graphic xmlns:a="http://schemas.openxmlformats.org/drawingml/2006/main">
               <a:graphicData uri="http://schemas.openxmlformats.org/drawingml/2006/picture">
-                <pic:pic>
+                <pic:pic xmlns:pic="http://schemas.openxmlformats.org/drawingml/2006/picture">
                   <pic:nvPicPr>
-                    <pic:cNvPr descr="image/image7.jpg" id="0" name="Picture"/>
+                    <pic:cNvPr id="0" name="Picture" descr="image/image7.jpg"/>
                     <pic:cNvPicPr>
-                      <a:picLocks noChangeArrowheads="1" noChangeAspect="1"/>
+                      <a:picLocks noChangeAspect="1" noChangeArrowheads="1"/>
                     </pic:cNvPicPr>
                   </pic:nvPicPr>
                   <pic:blipFill>
-                    <a:blip r:embed="rId37"/>
+                    <a:blip r:embed="rId14"/>
                     <a:stretch>
                       <a:fillRect/>
                     </a:stretch>
@@ -712,56 +705,55 @@
           </wp:inline>
         </w:drawing>
       </w:r>
-      <w:bookmarkEnd w:id="38"/>
+      <w:bookmarkEnd w:id="13"/>
     </w:p>
     <w:p>
       <w:pPr>
         <w:pStyle w:val="ImageCaption"/>
       </w:pPr>
       <w:r>
-        <w:t xml:space="preserve">Рис. 7</w:t>
-      </w:r>
-    </w:p>
-    <w:p>
-      <w:pPr>
+        <w:t>Рис. 7</w:t>
+      </w:r>
+    </w:p>
+    <w:p>
+      <w:pPr>
+        <w:pStyle w:val="Compact"/>
         <w:numPr>
           <w:ilvl w:val="0"/>
-          <w:numId w:val="1008"/>
+          <w:numId w:val="9"/>
         </w:numPr>
-        <w:pStyle w:val="Compact"/>
-      </w:pPr>
-      <w:r>
-        <w:t xml:space="preserve">Окончательно выпустила первый релиз при помощи тага. (рис. -</w:t>
-      </w:r>
-      <w:r>
-        <w:t xml:space="preserve">@fig:008</w:t>
-      </w:r>
-      <w:r>
-        <w:t xml:space="preserve">)</w:t>
+      </w:pPr>
+      <w:r>
+        <w:t>Окончательно выпустила первый релиз при помощи тага. (рис. -@fig:008)</w:t>
       </w:r>
     </w:p>
     <w:p>
       <w:pPr>
         <w:pStyle w:val="CaptionedFigure"/>
       </w:pPr>
-      <w:bookmarkStart w:id="40" w:name="fig:008"/>
-      <w:r>
+      <w:bookmarkStart w:id="14" w:name="fig:008"/>
+      <w:r>
+        <w:rPr>
+          <w:noProof/>
+          <w:lang w:eastAsia="ja-JP"/>
+        </w:rPr>
         <w:drawing>
-          <wp:inline>
+          <wp:inline distT="0" distB="0" distL="0" distR="0">
             <wp:extent cx="5334000" cy="2011807"/>
-            <wp:effectExtent b="0" l="0" r="0" t="0"/>
-            <wp:docPr descr="Рис. 8" title="" id="1" name="Picture"/>
-            <a:graphic>
+            <wp:effectExtent l="0" t="0" r="0" b="0"/>
+            <wp:docPr id="8" name="Picture" descr="Рис. 8"/>
+            <wp:cNvGraphicFramePr/>
+            <a:graphic xmlns:a="http://schemas.openxmlformats.org/drawingml/2006/main">
               <a:graphicData uri="http://schemas.openxmlformats.org/drawingml/2006/picture">
-                <pic:pic>
+                <pic:pic xmlns:pic="http://schemas.openxmlformats.org/drawingml/2006/picture">
                   <pic:nvPicPr>
-                    <pic:cNvPr descr="image/image8.jpg" id="0" name="Picture"/>
+                    <pic:cNvPr id="0" name="Picture" descr="image/image8.jpg"/>
                     <pic:cNvPicPr>
-                      <a:picLocks noChangeArrowheads="1" noChangeAspect="1"/>
+                      <a:picLocks noChangeAspect="1" noChangeArrowheads="1"/>
                     </pic:cNvPicPr>
                   </pic:nvPicPr>
                   <pic:blipFill>
-                    <a:blip r:embed="rId39"/>
+                    <a:blip r:embed="rId15"/>
                     <a:stretch>
                       <a:fillRect/>
                     </a:stretch>
@@ -787,56 +779,58 @@
           </wp:inline>
         </w:drawing>
       </w:r>
-      <w:bookmarkEnd w:id="40"/>
+      <w:bookmarkEnd w:id="14"/>
     </w:p>
     <w:p>
       <w:pPr>
         <w:pStyle w:val="ImageCaption"/>
       </w:pPr>
       <w:r>
-        <w:t xml:space="preserve">Рис. 8</w:t>
-      </w:r>
-    </w:p>
-    <w:p>
-      <w:pPr>
+        <w:t>Рис. 8</w:t>
+      </w:r>
+    </w:p>
+    <w:p>
+      <w:pPr>
+        <w:pStyle w:val="Compact"/>
         <w:numPr>
           <w:ilvl w:val="0"/>
-          <w:numId w:val="1009"/>
+          <w:numId w:val="10"/>
         </w:numPr>
-        <w:pStyle w:val="Compact"/>
-      </w:pPr>
-      <w:r>
-        <w:t xml:space="preserve">Исправила ошибку, связанную с неправильной кодировкой и получила корректно отображающийся README. (рис. -</w:t>
-      </w:r>
-      <w:r>
-        <w:t xml:space="preserve">@fig:009</w:t>
-      </w:r>
-      <w:r>
-        <w:t xml:space="preserve">)</w:t>
+      </w:pPr>
+      <w:r>
+        <w:t>Исправила ошибку, связанную с неправильной кодировкой и получила корректно отображающийся</w:t>
+      </w:r>
+      <w:r>
+        <w:t xml:space="preserve"> README. (рис. -@fig:009)</w:t>
       </w:r>
     </w:p>
     <w:p>
       <w:pPr>
         <w:pStyle w:val="CaptionedFigure"/>
       </w:pPr>
-      <w:bookmarkStart w:id="42" w:name="fig:009"/>
-      <w:r>
+      <w:bookmarkStart w:id="15" w:name="fig:009"/>
+      <w:r>
+        <w:rPr>
+          <w:noProof/>
+          <w:lang w:eastAsia="ja-JP"/>
+        </w:rPr>
         <w:drawing>
-          <wp:inline>
+          <wp:inline distT="0" distB="0" distL="0" distR="0">
             <wp:extent cx="5334000" cy="2527691"/>
-            <wp:effectExtent b="0" l="0" r="0" t="0"/>
-            <wp:docPr descr="Рис. 9" title="" id="1" name="Picture"/>
-            <a:graphic>
+            <wp:effectExtent l="0" t="0" r="0" b="0"/>
+            <wp:docPr id="9" name="Picture" descr="Рис. 9"/>
+            <wp:cNvGraphicFramePr/>
+            <a:graphic xmlns:a="http://schemas.openxmlformats.org/drawingml/2006/main">
               <a:graphicData uri="http://schemas.openxmlformats.org/drawingml/2006/picture">
-                <pic:pic>
+                <pic:pic xmlns:pic="http://schemas.openxmlformats.org/drawingml/2006/picture">
                   <pic:nvPicPr>
-                    <pic:cNvPr descr="image/image9.jpg" id="0" name="Picture"/>
+                    <pic:cNvPr id="0" name="Picture" descr="image/image9.jpg"/>
                     <pic:cNvPicPr>
-                      <a:picLocks noChangeArrowheads="1" noChangeAspect="1"/>
+                      <a:picLocks noChangeAspect="1" noChangeArrowheads="1"/>
                     </pic:cNvPicPr>
                   </pic:nvPicPr>
                   <pic:blipFill>
-                    <a:blip r:embed="rId41"/>
+                    <a:blip r:embed="rId16"/>
                     <a:stretch>
                       <a:fillRect/>
                     </a:stretch>
@@ -862,24 +856,24 @@
           </wp:inline>
         </w:drawing>
       </w:r>
-      <w:bookmarkEnd w:id="42"/>
+      <w:bookmarkEnd w:id="15"/>
     </w:p>
     <w:p>
       <w:pPr>
         <w:pStyle w:val="ImageCaption"/>
       </w:pPr>
       <w:r>
-        <w:t xml:space="preserve">Рис. 9</w:t>
-      </w:r>
-    </w:p>
-    <w:bookmarkEnd w:id="43"/>
-    <w:bookmarkStart w:id="44" w:name="полученные-результаты"/>
-    <w:p>
-      <w:pPr>
-        <w:pStyle w:val="Heading1"/>
-      </w:pPr>
-      <w:r>
-        <w:t xml:space="preserve">Полученные результаты</w:t>
+        <w:t>Рис. 9</w:t>
+      </w:r>
+    </w:p>
+    <w:p>
+      <w:pPr>
+        <w:pStyle w:val="1"/>
+      </w:pPr>
+      <w:bookmarkStart w:id="16" w:name="полученные-результаты"/>
+      <w:bookmarkEnd w:id="6"/>
+      <w:r>
+        <w:t>Полученные результаты</w:t>
       </w:r>
     </w:p>
     <w:p>
@@ -887,17 +881,17 @@
         <w:pStyle w:val="FirstParagraph"/>
       </w:pPr>
       <w:r>
-        <w:t xml:space="preserve">Изучена информация, касающаяся контроля версий, настроен свой репозиторий на Гитхаб, создан первый релиз.</w:t>
-      </w:r>
-    </w:p>
-    <w:bookmarkEnd w:id="44"/>
-    <w:bookmarkStart w:id="45" w:name="анализ-результатов"/>
-    <w:p>
-      <w:pPr>
-        <w:pStyle w:val="Heading1"/>
-      </w:pPr>
-      <w:r>
-        <w:t xml:space="preserve">Анализ результатов</w:t>
+        <w:t>Изучена информация, касающаяся контроля версий, настроен свой репозиторий на Гитхаб, создан первый релиз.</w:t>
+      </w:r>
+    </w:p>
+    <w:p>
+      <w:pPr>
+        <w:pStyle w:val="1"/>
+      </w:pPr>
+      <w:bookmarkStart w:id="17" w:name="анализ-результатов"/>
+      <w:bookmarkEnd w:id="16"/>
+      <w:r>
+        <w:t>Анализ результатов</w:t>
       </w:r>
     </w:p>
     <w:p>
@@ -905,17 +899,20 @@
         <w:pStyle w:val="FirstParagraph"/>
       </w:pPr>
       <w:r>
-        <w:t xml:space="preserve">Работу получилось выполнить по инструкции, Гитхаб работает корректно, файлы отображаются правильно.</w:t>
-      </w:r>
-    </w:p>
-    <w:bookmarkEnd w:id="45"/>
-    <w:bookmarkStart w:id="46" w:name="заключение-и-выводы"/>
-    <w:p>
-      <w:pPr>
-        <w:pStyle w:val="Heading1"/>
-      </w:pPr>
-      <w:r>
-        <w:t xml:space="preserve">Заключение и выводы</w:t>
+        <w:t>Работу получилось выполнить по инструкции, Гитхаб работает корректно, файл</w:t>
+      </w:r>
+      <w:r>
+        <w:t>ы отображаются правильно.</w:t>
+      </w:r>
+    </w:p>
+    <w:p>
+      <w:pPr>
+        <w:pStyle w:val="1"/>
+      </w:pPr>
+      <w:bookmarkStart w:id="18" w:name="заключение-и-выводы"/>
+      <w:bookmarkEnd w:id="17"/>
+      <w:r>
+        <w:t>Заключение и выводы</w:t>
       </w:r>
     </w:p>
     <w:p>
@@ -923,32 +920,57 @@
         <w:pStyle w:val="FirstParagraph"/>
       </w:pPr>
       <w:r>
-        <w:t xml:space="preserve">В результате работы была изучена идеология и применение средств контроля версий, настроен репозиторий на Github, с которым возможно продолжать дальнейшую работу.</w:t>
-      </w:r>
-    </w:p>
-    <w:bookmarkEnd w:id="46"/>
-    <w:sectPr/>
+        <w:t>В результате работы была изучена идеология и применение средств контроля версий, настроен репозиторий на Github, с которым возможно продолжать дальнейшую работу.</w:t>
+      </w:r>
+      <w:bookmarkEnd w:id="18"/>
+    </w:p>
+    <w:sectPr>
+      <w:pgSz w:w="12240" w:h="15840"/>
+      <w:pgMar w:top="1134" w:right="850" w:bottom="1134" w:left="1701" w:header="720" w:footer="720" w:gutter="0"/>
+      <w:cols w:space="720"/>
+    </w:sectPr>
   </w:body>
 </w:document>
 </file>
 
-<file path=word/comments.xml><?xml version="1.0" encoding="utf-8"?>
-<w:comments xmlns:w="http://schemas.openxmlformats.org/wordprocessingml/2006/main" xmlns:m="http://schemas.openxmlformats.org/officeDocument/2006/math" xmlns:r="http://schemas.openxmlformats.org/officeDocument/2006/relationships" xmlns:o="urn:schemas-microsoft-com:office:office" xmlns:v="urn:schemas-microsoft-com:vml" xmlns:w10="urn:schemas-microsoft-com:office:word" xmlns:a="http://schemas.openxmlformats.org/drawingml/2006/main" xmlns:pic="http://schemas.openxmlformats.org/drawingml/2006/picture" xmlns:wp="http://schemas.openxmlformats.org/drawingml/2006/wordprocessingDrawing"/>
+<file path=word/endnotes.xml><?xml version="1.0" encoding="utf-8"?>
+<w:endnotes xmlns:wpc="http://schemas.microsoft.com/office/word/2010/wordprocessingCanvas" xmlns:mc="http://schemas.openxmlformats.org/markup-compatibility/2006" xmlns:o="urn:schemas-microsoft-com:office:office" xmlns:r="http://schemas.openxmlformats.org/officeDocument/2006/relationships" xmlns:m="http://schemas.openxmlformats.org/officeDocument/2006/math" xmlns:v="urn:schemas-microsoft-com:vml" xmlns:wp14="http://schemas.microsoft.com/office/word/2010/wordprocessingDrawing" xmlns:wp="http://schemas.openxmlformats.org/drawingml/2006/wordprocessingDrawing" xmlns:w10="urn:schemas-microsoft-com:office:word" xmlns:w="http://schemas.openxmlformats.org/wordprocessingml/2006/main" xmlns:w14="http://schemas.microsoft.com/office/word/2010/wordml" xmlns:wpg="http://schemas.microsoft.com/office/word/2010/wordprocessingGroup" xmlns:wpi="http://schemas.microsoft.com/office/word/2010/wordprocessingInk" xmlns:wne="http://schemas.microsoft.com/office/word/2006/wordml" xmlns:wps="http://schemas.microsoft.com/office/word/2010/wordprocessingShape" mc:Ignorable="w14 wp14">
+  <w:endnote w:type="separator" w:id="-1">
+    <w:p>
+      <w:pPr>
+        <w:spacing w:after="0"/>
+      </w:pPr>
+      <w:r>
+        <w:separator/>
+      </w:r>
+    </w:p>
+  </w:endnote>
+  <w:endnote w:type="continuationSeparator" w:id="0">
+    <w:p>
+      <w:pPr>
+        <w:spacing w:after="0"/>
+      </w:pPr>
+      <w:r>
+        <w:continuationSeparator/>
+      </w:r>
+    </w:p>
+  </w:endnote>
+</w:endnotes>
 </file>
 
 <file path=word/footnotes.xml><?xml version="1.0" encoding="utf-8"?>
-<w:footnotes xmlns:w="http://schemas.openxmlformats.org/wordprocessingml/2006/main" xmlns:m="http://schemas.openxmlformats.org/officeDocument/2006/math" xmlns:r="http://schemas.openxmlformats.org/officeDocument/2006/relationships" xmlns:o="urn:schemas-microsoft-com:office:office" xmlns:v="urn:schemas-microsoft-com:vml" xmlns:w10="urn:schemas-microsoft-com:office:word" xmlns:a="http://schemas.openxmlformats.org/drawingml/2006/main" xmlns:pic="http://schemas.openxmlformats.org/drawingml/2006/picture" xmlns:wp="http://schemas.openxmlformats.org/drawingml/2006/wordprocessingDrawing">
+<w:footnotes xmlns:wpc="http://schemas.microsoft.com/office/word/2010/wordprocessingCanvas" xmlns:mc="http://schemas.openxmlformats.org/markup-compatibility/2006" xmlns:o="urn:schemas-microsoft-com:office:office" xmlns:r="http://schemas.openxmlformats.org/officeDocument/2006/relationships" xmlns:m="http://schemas.openxmlformats.org/officeDocument/2006/math" xmlns:v="urn:schemas-microsoft-com:vml" xmlns:wp14="http://schemas.microsoft.com/office/word/2010/wordprocessingDrawing" xmlns:wp="http://schemas.openxmlformats.org/drawingml/2006/wordprocessingDrawing" xmlns:w10="urn:schemas-microsoft-com:office:word" xmlns:w="http://schemas.openxmlformats.org/wordprocessingml/2006/main" xmlns:w14="http://schemas.microsoft.com/office/word/2010/wordml" xmlns:wpg="http://schemas.microsoft.com/office/word/2010/wordprocessingGroup" xmlns:wpi="http://schemas.microsoft.com/office/word/2010/wordprocessingInk" xmlns:wne="http://schemas.microsoft.com/office/word/2006/wordml" xmlns:wps="http://schemas.microsoft.com/office/word/2010/wordprocessingShape" mc:Ignorable="w14 wp14">
+  <w:footnote w:type="separator" w:id="-1">
+    <w:p>
+      <w:r>
+        <w:separator/>
+      </w:r>
+    </w:p>
+  </w:footnote>
   <w:footnote w:type="continuationSeparator" w:id="0">
     <w:p>
       <w:r>
         <w:continuationSeparator/>
-      </w:r>
-    </w:p>
-  </w:footnote>
-  <w:footnote w:type="separator" w:id="-1">
-    <w:p>
-      <w:r>
-        <w:separator/>
       </w:r>
     </w:p>
   </w:footnote>
@@ -956,10 +978,11 @@
 </file>
 
 <file path=word/numbering.xml><?xml version="1.0" encoding="utf-8"?>
-<w:numbering xmlns:w="http://schemas.openxmlformats.org/wordprocessingml/2006/main">
-  <w:abstractNum w:abstractNumId="990">
-    <w:nsid w:val="A990"/>
+<w:numbering xmlns:wpc="http://schemas.microsoft.com/office/word/2010/wordprocessingCanvas" xmlns:mc="http://schemas.openxmlformats.org/markup-compatibility/2006" xmlns:o="urn:schemas-microsoft-com:office:office" xmlns:r="http://schemas.openxmlformats.org/officeDocument/2006/relationships" xmlns:m="http://schemas.openxmlformats.org/officeDocument/2006/math" xmlns:v="urn:schemas-microsoft-com:vml" xmlns:wp14="http://schemas.microsoft.com/office/word/2010/wordprocessingDrawing" xmlns:wp="http://schemas.openxmlformats.org/drawingml/2006/wordprocessingDrawing" xmlns:w10="urn:schemas-microsoft-com:office:word" xmlns:w="http://schemas.openxmlformats.org/wordprocessingml/2006/main" xmlns:w14="http://schemas.microsoft.com/office/word/2010/wordml" xmlns:wpg="http://schemas.microsoft.com/office/word/2010/wordprocessingGroup" xmlns:wpi="http://schemas.microsoft.com/office/word/2010/wordprocessingInk" xmlns:wne="http://schemas.microsoft.com/office/word/2006/wordml" xmlns:wps="http://schemas.microsoft.com/office/word/2010/wordprocessingShape" mc:Ignorable="w14 wp14">
+  <w:abstractNum w:abstractNumId="0">
+    <w:nsid w:val="0000A990"/>
     <w:multiLevelType w:val="multilevel"/>
+    <w:tmpl w:val="E0C0C57E"/>
     <w:lvl w:ilvl="0">
       <w:numFmt w:val="bullet"/>
       <w:lvlText w:val=" "/>
@@ -1033,9 +1056,10 @@
       </w:pPr>
     </w:lvl>
   </w:abstractNum>
-  <w:abstractNum w:abstractNumId="99411">
-    <w:nsid w:val="A99411"/>
+  <w:abstractNum w:abstractNumId="1">
+    <w:nsid w:val="00A99411"/>
     <w:multiLevelType w:val="multilevel"/>
+    <w:tmpl w:val="26ACDDB4"/>
     <w:lvl w:ilvl="0">
       <w:start w:val="1"/>
       <w:numFmt w:val="decimal"/>
@@ -1118,9 +1142,10 @@
       </w:pPr>
     </w:lvl>
   </w:abstractNum>
-  <w:abstractNum w:abstractNumId="99412">
-    <w:nsid w:val="A99412"/>
+  <w:abstractNum w:abstractNumId="2">
+    <w:nsid w:val="00A99412"/>
     <w:multiLevelType w:val="multilevel"/>
+    <w:tmpl w:val="FB602A66"/>
     <w:lvl w:ilvl="0">
       <w:start w:val="2"/>
       <w:numFmt w:val="decimal"/>
@@ -1203,9 +1228,10 @@
       </w:pPr>
     </w:lvl>
   </w:abstractNum>
-  <w:abstractNum w:abstractNumId="99413">
-    <w:nsid w:val="A99413"/>
+  <w:abstractNum w:abstractNumId="3">
+    <w:nsid w:val="00A99413"/>
     <w:multiLevelType w:val="multilevel"/>
+    <w:tmpl w:val="11AC4D18"/>
     <w:lvl w:ilvl="0">
       <w:start w:val="3"/>
       <w:numFmt w:val="decimal"/>
@@ -1288,9 +1314,10 @@
       </w:pPr>
     </w:lvl>
   </w:abstractNum>
-  <w:abstractNum w:abstractNumId="99414">
-    <w:nsid w:val="A99414"/>
+  <w:abstractNum w:abstractNumId="4">
+    <w:nsid w:val="00A99414"/>
     <w:multiLevelType w:val="multilevel"/>
+    <w:tmpl w:val="1130A302"/>
     <w:lvl w:ilvl="0">
       <w:start w:val="4"/>
       <w:numFmt w:val="decimal"/>
@@ -1373,9 +1400,10 @@
       </w:pPr>
     </w:lvl>
   </w:abstractNum>
-  <w:abstractNum w:abstractNumId="99415">
-    <w:nsid w:val="A99415"/>
+  <w:abstractNum w:abstractNumId="5">
+    <w:nsid w:val="00A99415"/>
     <w:multiLevelType w:val="multilevel"/>
+    <w:tmpl w:val="2A3ECF54"/>
     <w:lvl w:ilvl="0">
       <w:start w:val="5"/>
       <w:numFmt w:val="decimal"/>
@@ -1458,9 +1486,10 @@
       </w:pPr>
     </w:lvl>
   </w:abstractNum>
-  <w:abstractNum w:abstractNumId="99416">
-    <w:nsid w:val="A99416"/>
+  <w:abstractNum w:abstractNumId="6">
+    <w:nsid w:val="00A99416"/>
     <w:multiLevelType w:val="multilevel"/>
+    <w:tmpl w:val="845E6926"/>
     <w:lvl w:ilvl="0">
       <w:start w:val="6"/>
       <w:numFmt w:val="decimal"/>
@@ -1543,9 +1572,10 @@
       </w:pPr>
     </w:lvl>
   </w:abstractNum>
-  <w:abstractNum w:abstractNumId="99417">
-    <w:nsid w:val="A99417"/>
+  <w:abstractNum w:abstractNumId="7">
+    <w:nsid w:val="00A99417"/>
     <w:multiLevelType w:val="multilevel"/>
+    <w:tmpl w:val="5FC81492"/>
     <w:lvl w:ilvl="0">
       <w:start w:val="7"/>
       <w:numFmt w:val="decimal"/>
@@ -1628,9 +1658,10 @@
       </w:pPr>
     </w:lvl>
   </w:abstractNum>
-  <w:abstractNum w:abstractNumId="99418">
-    <w:nsid w:val="A99418"/>
+  <w:abstractNum w:abstractNumId="8">
+    <w:nsid w:val="00A99418"/>
     <w:multiLevelType w:val="multilevel"/>
+    <w:tmpl w:val="70C0DADE"/>
     <w:lvl w:ilvl="0">
       <w:start w:val="8"/>
       <w:numFmt w:val="decimal"/>
@@ -1713,11 +1744,11 @@
       </w:pPr>
     </w:lvl>
   </w:abstractNum>
-  <w:num w:numId="1000">
-    <w:abstractNumId w:val="990"/>
+  <w:num w:numId="1">
+    <w:abstractNumId w:val="0"/>
   </w:num>
-  <w:num w:numId="1001">
-    <w:abstractNumId w:val="99411"/>
+  <w:num w:numId="2">
+    <w:abstractNumId w:val="1"/>
     <w:lvlOverride w:ilvl="0">
       <w:startOverride w:val="1"/>
     </w:lvlOverride>
@@ -1746,8 +1777,8 @@
       <w:startOverride w:val="1"/>
     </w:lvlOverride>
   </w:num>
-  <w:num w:numId="1002">
-    <w:abstractNumId w:val="99411"/>
+  <w:num w:numId="3">
+    <w:abstractNumId w:val="1"/>
     <w:lvlOverride w:ilvl="0">
       <w:startOverride w:val="1"/>
     </w:lvlOverride>
@@ -1776,8 +1807,8 @@
       <w:startOverride w:val="1"/>
     </w:lvlOverride>
   </w:num>
-  <w:num w:numId="1003">
-    <w:abstractNumId w:val="99412"/>
+  <w:num w:numId="4">
+    <w:abstractNumId w:val="2"/>
     <w:lvlOverride w:ilvl="0">
       <w:startOverride w:val="2"/>
     </w:lvlOverride>
@@ -1806,8 +1837,8 @@
       <w:startOverride w:val="2"/>
     </w:lvlOverride>
   </w:num>
-  <w:num w:numId="1004">
-    <w:abstractNumId w:val="99413"/>
+  <w:num w:numId="5">
+    <w:abstractNumId w:val="3"/>
     <w:lvlOverride w:ilvl="0">
       <w:startOverride w:val="3"/>
     </w:lvlOverride>
@@ -1836,8 +1867,8 @@
       <w:startOverride w:val="3"/>
     </w:lvlOverride>
   </w:num>
-  <w:num w:numId="1005">
-    <w:abstractNumId w:val="99414"/>
+  <w:num w:numId="6">
+    <w:abstractNumId w:val="4"/>
     <w:lvlOverride w:ilvl="0">
       <w:startOverride w:val="4"/>
     </w:lvlOverride>
@@ -1866,8 +1897,8 @@
       <w:startOverride w:val="4"/>
     </w:lvlOverride>
   </w:num>
-  <w:num w:numId="1006">
-    <w:abstractNumId w:val="99415"/>
+  <w:num w:numId="7">
+    <w:abstractNumId w:val="5"/>
     <w:lvlOverride w:ilvl="0">
       <w:startOverride w:val="5"/>
     </w:lvlOverride>
@@ -1896,8 +1927,8 @@
       <w:startOverride w:val="5"/>
     </w:lvlOverride>
   </w:num>
-  <w:num w:numId="1007">
-    <w:abstractNumId w:val="99416"/>
+  <w:num w:numId="8">
+    <w:abstractNumId w:val="6"/>
     <w:lvlOverride w:ilvl="0">
       <w:startOverride w:val="6"/>
     </w:lvlOverride>
@@ -1926,8 +1957,8 @@
       <w:startOverride w:val="6"/>
     </w:lvlOverride>
   </w:num>
-  <w:num w:numId="1008">
-    <w:abstractNumId w:val="99417"/>
+  <w:num w:numId="9">
+    <w:abstractNumId w:val="7"/>
     <w:lvlOverride w:ilvl="0">
       <w:startOverride w:val="7"/>
     </w:lvlOverride>
@@ -1956,8 +1987,8 @@
       <w:startOverride w:val="7"/>
     </w:lvlOverride>
   </w:num>
-  <w:num w:numId="1009">
-    <w:abstractNumId w:val="99418"/>
+  <w:num w:numId="10">
+    <w:abstractNumId w:val="8"/>
     <w:lvlOverride w:ilvl="0">
       <w:startOverride w:val="8"/>
     </w:lvlOverride>
@@ -1990,14 +2021,14 @@
 </file>
 
 <file path=word/styles.xml><?xml version="1.0" encoding="utf-8"?>
-<w:styles xmlns:r="http://schemas.openxmlformats.org/officeDocument/2006/relationships" xmlns:w="http://schemas.openxmlformats.org/wordprocessingml/2006/main">
+<w:styles xmlns:mc="http://schemas.openxmlformats.org/markup-compatibility/2006" xmlns:r="http://schemas.openxmlformats.org/officeDocument/2006/relationships" xmlns:w="http://schemas.openxmlformats.org/wordprocessingml/2006/main" xmlns:w14="http://schemas.microsoft.com/office/word/2010/wordml" mc:Ignorable="w14">
   <w:docDefaults>
     <w:rPrDefault>
       <w:rPr>
-        <w:rFonts w:asciiTheme="minorHAnsi" w:cstheme="minorBidi" w:eastAsiaTheme="minorHAnsi" w:hAnsiTheme="minorHAnsi"/>
+        <w:rFonts w:asciiTheme="minorHAnsi" w:eastAsiaTheme="minorHAnsi" w:hAnsiTheme="minorHAnsi" w:cstheme="minorBidi"/>
         <w:sz w:val="24"/>
         <w:szCs w:val="24"/>
-        <w:lang w:bidi="ar-SA" w:eastAsia="en-US" w:val="ru-RU"/>
+        <w:lang w:val="ru-RU" w:eastAsia="en-US" w:bidi="ar-SA"/>
       </w:rPr>
     </w:rPrDefault>
     <w:pPrDefault>
@@ -2006,73 +2037,270 @@
       </w:pPr>
     </w:pPrDefault>
   </w:docDefaults>
-  <w:latentStyles w:count="276" w:defLockedState="0" w:defQFormat="0" w:defSemiHidden="0" w:defUIPriority="0" w:defUnhideWhenUsed="0"/>
-  <w:style w:default="1" w:styleId="Normal" w:type="paragraph">
+  <w:latentStyles w:defLockedState="0" w:defUIPriority="0" w:defSemiHidden="0" w:defUnhideWhenUsed="0" w:defQFormat="0" w:count="267"/>
+  <w:style w:type="paragraph" w:default="1" w:styleId="a">
     <w:name w:val="Normal"/>
     <w:qFormat/>
   </w:style>
-  <w:style w:styleId="BodyText" w:type="paragraph">
-    <w:name w:val="Body Text"/>
-    <w:basedOn w:val="Normal"/>
-    <w:link w:val="BodyTextChar"/>
-    <w:pPr>
-      <w:spacing w:after="180" w:before="180"/>
-    </w:pPr>
-    <w:qFormat/>
-  </w:style>
-  <w:style w:customStyle="1" w:styleId="FirstParagraph" w:type="paragraph">
-    <w:name w:val="First Paragraph"/>
-    <w:basedOn w:val="BodyText"/>
-    <w:next w:val="BodyText"/>
-    <w:qFormat/>
-  </w:style>
-  <w:style w:customStyle="1" w:styleId="Compact" w:type="paragraph">
-    <w:name w:val="Compact"/>
-    <w:basedOn w:val="BodyText"/>
-    <w:qFormat/>
-    <w:pPr>
-      <w:spacing w:after="36" w:before="36"/>
-    </w:pPr>
-  </w:style>
-  <w:style w:styleId="Title" w:type="paragraph">
-    <w:name w:val="Title"/>
-    <w:basedOn w:val="Normal"/>
-    <w:next w:val="BodyText"/>
+  <w:style w:type="paragraph" w:styleId="1">
+    <w:name w:val="heading 1"/>
+    <w:basedOn w:val="a"/>
+    <w:next w:val="a0"/>
+    <w:uiPriority w:val="9"/>
     <w:qFormat/>
     <w:pPr>
       <w:keepNext/>
       <w:keepLines/>
-      <w:spacing w:after="240" w:before="480"/>
-      <w:jc w:val="center"/>
+      <w:spacing w:before="480" w:after="0"/>
+      <w:outlineLvl w:val="0"/>
     </w:pPr>
     <w:rPr>
-      <w:rFonts w:asciiTheme="majorHAnsi" w:cstheme="majorBidi" w:eastAsiaTheme="majorEastAsia" w:hAnsiTheme="majorHAnsi"/>
+      <w:rFonts w:asciiTheme="majorHAnsi" w:eastAsiaTheme="majorEastAsia" w:hAnsiTheme="majorHAnsi" w:cstheme="majorBidi"/>
       <w:b/>
       <w:bCs/>
-      <w:color w:themeColor="accent1" w:themeShade="B5" w:val="345A8A"/>
-      <w:sz w:val="36"/>
-      <w:szCs w:val="36"/>
-    </w:rPr>
-  </w:style>
-  <w:style w:styleId="Subtitle" w:type="paragraph">
-    <w:name w:val="Subtitle"/>
-    <w:basedOn w:val="Title"/>
-    <w:next w:val="BodyText"/>
+      <w:color w:val="4F81BD" w:themeColor="accent1"/>
+      <w:sz w:val="32"/>
+      <w:szCs w:val="32"/>
+    </w:rPr>
+  </w:style>
+  <w:style w:type="paragraph" w:styleId="2">
+    <w:name w:val="heading 2"/>
+    <w:basedOn w:val="a"/>
+    <w:next w:val="a0"/>
+    <w:uiPriority w:val="9"/>
+    <w:unhideWhenUsed/>
     <w:qFormat/>
     <w:pPr>
       <w:keepNext/>
       <w:keepLines/>
-      <w:spacing w:after="240" w:before="240"/>
+      <w:spacing w:before="200" w:after="0"/>
+      <w:outlineLvl w:val="1"/>
+    </w:pPr>
+    <w:rPr>
+      <w:rFonts w:asciiTheme="majorHAnsi" w:eastAsiaTheme="majorEastAsia" w:hAnsiTheme="majorHAnsi" w:cstheme="majorBidi"/>
+      <w:b/>
+      <w:bCs/>
+      <w:color w:val="4F81BD" w:themeColor="accent1"/>
+      <w:sz w:val="28"/>
+      <w:szCs w:val="28"/>
+    </w:rPr>
+  </w:style>
+  <w:style w:type="paragraph" w:styleId="3">
+    <w:name w:val="heading 3"/>
+    <w:basedOn w:val="a"/>
+    <w:next w:val="a0"/>
+    <w:uiPriority w:val="9"/>
+    <w:unhideWhenUsed/>
+    <w:qFormat/>
+    <w:pPr>
+      <w:keepNext/>
+      <w:keepLines/>
+      <w:spacing w:before="200" w:after="0"/>
+      <w:outlineLvl w:val="2"/>
+    </w:pPr>
+    <w:rPr>
+      <w:rFonts w:asciiTheme="majorHAnsi" w:eastAsiaTheme="majorEastAsia" w:hAnsiTheme="majorHAnsi" w:cstheme="majorBidi"/>
+      <w:b/>
+      <w:bCs/>
+      <w:color w:val="4F81BD" w:themeColor="accent1"/>
+    </w:rPr>
+  </w:style>
+  <w:style w:type="paragraph" w:styleId="4">
+    <w:name w:val="heading 4"/>
+    <w:basedOn w:val="a"/>
+    <w:next w:val="a0"/>
+    <w:uiPriority w:val="9"/>
+    <w:unhideWhenUsed/>
+    <w:qFormat/>
+    <w:pPr>
+      <w:keepNext/>
+      <w:keepLines/>
+      <w:spacing w:before="200" w:after="0"/>
+      <w:outlineLvl w:val="3"/>
+    </w:pPr>
+    <w:rPr>
+      <w:rFonts w:asciiTheme="majorHAnsi" w:eastAsiaTheme="majorEastAsia" w:hAnsiTheme="majorHAnsi" w:cstheme="majorBidi"/>
+      <w:bCs/>
+      <w:i/>
+      <w:color w:val="4F81BD" w:themeColor="accent1"/>
+    </w:rPr>
+  </w:style>
+  <w:style w:type="paragraph" w:styleId="5">
+    <w:name w:val="heading 5"/>
+    <w:basedOn w:val="a"/>
+    <w:next w:val="a0"/>
+    <w:uiPriority w:val="9"/>
+    <w:unhideWhenUsed/>
+    <w:qFormat/>
+    <w:pPr>
+      <w:keepNext/>
+      <w:keepLines/>
+      <w:spacing w:before="200" w:after="0"/>
+      <w:outlineLvl w:val="4"/>
+    </w:pPr>
+    <w:rPr>
+      <w:rFonts w:asciiTheme="majorHAnsi" w:eastAsiaTheme="majorEastAsia" w:hAnsiTheme="majorHAnsi" w:cstheme="majorBidi"/>
+      <w:iCs/>
+      <w:color w:val="4F81BD" w:themeColor="accent1"/>
+    </w:rPr>
+  </w:style>
+  <w:style w:type="paragraph" w:styleId="6">
+    <w:name w:val="heading 6"/>
+    <w:basedOn w:val="a"/>
+    <w:next w:val="a0"/>
+    <w:uiPriority w:val="9"/>
+    <w:unhideWhenUsed/>
+    <w:qFormat/>
+    <w:pPr>
+      <w:keepNext/>
+      <w:keepLines/>
+      <w:spacing w:before="200" w:after="0"/>
+      <w:outlineLvl w:val="5"/>
+    </w:pPr>
+    <w:rPr>
+      <w:rFonts w:asciiTheme="majorHAnsi" w:eastAsiaTheme="majorEastAsia" w:hAnsiTheme="majorHAnsi" w:cstheme="majorBidi"/>
+      <w:color w:val="4F81BD" w:themeColor="accent1"/>
+    </w:rPr>
+  </w:style>
+  <w:style w:type="paragraph" w:styleId="7">
+    <w:name w:val="heading 7"/>
+    <w:basedOn w:val="a"/>
+    <w:next w:val="a0"/>
+    <w:uiPriority w:val="9"/>
+    <w:unhideWhenUsed/>
+    <w:qFormat/>
+    <w:pPr>
+      <w:keepNext/>
+      <w:keepLines/>
+      <w:spacing w:before="200" w:after="0"/>
+      <w:outlineLvl w:val="6"/>
+    </w:pPr>
+    <w:rPr>
+      <w:rFonts w:asciiTheme="majorHAnsi" w:eastAsiaTheme="majorEastAsia" w:hAnsiTheme="majorHAnsi" w:cstheme="majorBidi"/>
+      <w:color w:val="4F81BD" w:themeColor="accent1"/>
+    </w:rPr>
+  </w:style>
+  <w:style w:type="paragraph" w:styleId="8">
+    <w:name w:val="heading 8"/>
+    <w:basedOn w:val="a"/>
+    <w:next w:val="a0"/>
+    <w:uiPriority w:val="9"/>
+    <w:unhideWhenUsed/>
+    <w:qFormat/>
+    <w:pPr>
+      <w:keepNext/>
+      <w:keepLines/>
+      <w:spacing w:before="200" w:after="0"/>
+      <w:outlineLvl w:val="7"/>
+    </w:pPr>
+    <w:rPr>
+      <w:rFonts w:asciiTheme="majorHAnsi" w:eastAsiaTheme="majorEastAsia" w:hAnsiTheme="majorHAnsi" w:cstheme="majorBidi"/>
+      <w:color w:val="4F81BD" w:themeColor="accent1"/>
+    </w:rPr>
+  </w:style>
+  <w:style w:type="paragraph" w:styleId="9">
+    <w:name w:val="heading 9"/>
+    <w:basedOn w:val="a"/>
+    <w:next w:val="a0"/>
+    <w:uiPriority w:val="9"/>
+    <w:unhideWhenUsed/>
+    <w:qFormat/>
+    <w:pPr>
+      <w:keepNext/>
+      <w:keepLines/>
+      <w:spacing w:before="200" w:after="0"/>
+      <w:outlineLvl w:val="8"/>
+    </w:pPr>
+    <w:rPr>
+      <w:rFonts w:asciiTheme="majorHAnsi" w:eastAsiaTheme="majorEastAsia" w:hAnsiTheme="majorHAnsi" w:cstheme="majorBidi"/>
+      <w:color w:val="4F81BD" w:themeColor="accent1"/>
+    </w:rPr>
+  </w:style>
+  <w:style w:type="character" w:default="1" w:styleId="a1">
+    <w:name w:val="Default Paragraph Font"/>
+    <w:uiPriority w:val="1"/>
+    <w:semiHidden/>
+    <w:unhideWhenUsed/>
+  </w:style>
+  <w:style w:type="table" w:default="1" w:styleId="a2">
+    <w:name w:val="Normal Table"/>
+    <w:uiPriority w:val="99"/>
+    <w:semiHidden/>
+    <w:unhideWhenUsed/>
+    <w:tblPr>
+      <w:tblInd w:w="0" w:type="dxa"/>
+      <w:tblCellMar>
+        <w:top w:w="0" w:type="dxa"/>
+        <w:left w:w="108" w:type="dxa"/>
+        <w:bottom w:w="0" w:type="dxa"/>
+        <w:right w:w="108" w:type="dxa"/>
+      </w:tblCellMar>
+    </w:tblPr>
+  </w:style>
+  <w:style w:type="numbering" w:default="1" w:styleId="a3">
+    <w:name w:val="No List"/>
+    <w:uiPriority w:val="99"/>
+    <w:semiHidden/>
+    <w:unhideWhenUsed/>
+  </w:style>
+  <w:style w:type="paragraph" w:styleId="a0">
+    <w:name w:val="Body Text"/>
+    <w:basedOn w:val="a"/>
+    <w:qFormat/>
+    <w:pPr>
+      <w:spacing w:before="180" w:after="180"/>
+    </w:pPr>
+  </w:style>
+  <w:style w:type="paragraph" w:customStyle="1" w:styleId="FirstParagraph">
+    <w:name w:val="First Paragraph"/>
+    <w:basedOn w:val="a0"/>
+    <w:next w:val="a0"/>
+    <w:qFormat/>
+  </w:style>
+  <w:style w:type="paragraph" w:customStyle="1" w:styleId="Compact">
+    <w:name w:val="Compact"/>
+    <w:basedOn w:val="a0"/>
+    <w:qFormat/>
+    <w:pPr>
+      <w:spacing w:before="36" w:after="36"/>
+    </w:pPr>
+  </w:style>
+  <w:style w:type="paragraph" w:styleId="a4">
+    <w:name w:val="Title"/>
+    <w:basedOn w:val="a"/>
+    <w:next w:val="a0"/>
+    <w:qFormat/>
+    <w:pPr>
+      <w:keepNext/>
+      <w:keepLines/>
+      <w:spacing w:before="480" w:after="240"/>
       <w:jc w:val="center"/>
     </w:pPr>
     <w:rPr>
+      <w:rFonts w:asciiTheme="majorHAnsi" w:eastAsiaTheme="majorEastAsia" w:hAnsiTheme="majorHAnsi" w:cstheme="majorBidi"/>
+      <w:b/>
+      <w:bCs/>
+      <w:color w:val="345A8A" w:themeColor="accent1" w:themeShade="B5"/>
+      <w:sz w:val="36"/>
+      <w:szCs w:val="36"/>
+    </w:rPr>
+  </w:style>
+  <w:style w:type="paragraph" w:styleId="a5">
+    <w:name w:val="Subtitle"/>
+    <w:basedOn w:val="a4"/>
+    <w:next w:val="a0"/>
+    <w:qFormat/>
+    <w:pPr>
+      <w:spacing w:before="240"/>
+    </w:pPr>
+    <w:rPr>
       <w:sz w:val="30"/>
       <w:szCs w:val="30"/>
     </w:rPr>
   </w:style>
-  <w:style w:customStyle="1" w:styleId="Author" w:type="paragraph">
+  <w:style w:type="paragraph" w:customStyle="1" w:styleId="Author">
     <w:name w:val="Author"/>
-    <w:next w:val="BodyText"/>
+    <w:next w:val="a0"/>
     <w:qFormat/>
     <w:pPr>
       <w:keepNext/>
@@ -2080,9 +2308,9 @@
       <w:jc w:val="center"/>
     </w:pPr>
   </w:style>
-  <w:style w:styleId="Date" w:type="paragraph">
+  <w:style w:type="paragraph" w:styleId="a6">
     <w:name w:val="Date"/>
-    <w:next w:val="BodyText"/>
+    <w:next w:val="a0"/>
     <w:qFormat/>
     <w:pPr>
       <w:keepNext/>
@@ -2090,276 +2318,77 @@
       <w:jc w:val="center"/>
     </w:pPr>
   </w:style>
-  <w:style w:customStyle="1" w:styleId="Abstract" w:type="paragraph">
+  <w:style w:type="paragraph" w:customStyle="1" w:styleId="Abstract">
     <w:name w:val="Abstract"/>
-    <w:basedOn w:val="Normal"/>
-    <w:next w:val="BodyText"/>
+    <w:basedOn w:val="a"/>
+    <w:next w:val="a0"/>
     <w:qFormat/>
     <w:pPr>
       <w:keepNext/>
       <w:keepLines/>
-      <w:spacing w:after="300" w:before="300"/>
+      <w:spacing w:before="300" w:after="300"/>
     </w:pPr>
     <w:rPr>
       <w:sz w:val="20"/>
       <w:szCs w:val="20"/>
     </w:rPr>
   </w:style>
-  <w:style w:styleId="Bibliography" w:type="paragraph">
+  <w:style w:type="paragraph" w:styleId="a7">
     <w:name w:val="Bibliography"/>
-    <w:basedOn w:val="Normal"/>
-    <w:next w:val="Bibliography"/>
+    <w:basedOn w:val="a"/>
     <w:qFormat/>
-    <w:pPr/>
-    <w:rPr/>
-  </w:style>
-  <w:style w:styleId="Heading1" w:type="paragraph">
-    <w:name w:val="Heading 1"/>
-    <w:basedOn w:val="Normal"/>
-    <w:next w:val="BodyText"/>
-    <w:uiPriority w:val="9"/>
-    <w:qFormat/>
-    <w:pPr>
-      <w:keepNext/>
-      <w:keepLines/>
-      <w:spacing w:after="0" w:before="480"/>
-      <w:outlineLvl w:val="0"/>
-    </w:pPr>
-    <w:rPr>
-      <w:rFonts w:asciiTheme="majorHAnsi" w:cstheme="majorBidi" w:eastAsiaTheme="majorEastAsia" w:hAnsiTheme="majorHAnsi"/>
-      <w:b/>
-      <w:bCs/>
-      <w:color w:themeColor="accent1" w:val="4F81BD"/>
-      <w:sz w:val="32"/>
-      <w:szCs w:val="32"/>
-    </w:rPr>
-  </w:style>
-  <w:style w:styleId="Heading2" w:type="paragraph">
-    <w:name w:val="Heading 2"/>
-    <w:basedOn w:val="Normal"/>
-    <w:next w:val="BodyText"/>
+  </w:style>
+  <w:style w:type="paragraph" w:styleId="a8">
+    <w:name w:val="Block Text"/>
+    <w:basedOn w:val="a0"/>
+    <w:next w:val="a0"/>
     <w:uiPriority w:val="9"/>
     <w:unhideWhenUsed/>
     <w:qFormat/>
     <w:pPr>
-      <w:keepNext/>
-      <w:keepLines/>
-      <w:spacing w:after="0" w:before="200"/>
-      <w:outlineLvl w:val="1"/>
+      <w:spacing w:before="100" w:after="100"/>
+      <w:ind w:left="480" w:right="480"/>
     </w:pPr>
-    <w:rPr>
-      <w:rFonts w:asciiTheme="majorHAnsi" w:cstheme="majorBidi" w:eastAsiaTheme="majorEastAsia" w:hAnsiTheme="majorHAnsi"/>
-      <w:b/>
-      <w:bCs/>
-      <w:color w:themeColor="accent1" w:val="4F81BD"/>
-      <w:sz w:val="28"/>
-      <w:szCs w:val="28"/>
-    </w:rPr>
-  </w:style>
-  <w:style w:styleId="Heading3" w:type="paragraph">
-    <w:name w:val="Heading 3"/>
-    <w:basedOn w:val="Normal"/>
-    <w:next w:val="BodyText"/>
+  </w:style>
+  <w:style w:type="paragraph" w:styleId="a9">
+    <w:name w:val="footnote text"/>
+    <w:basedOn w:val="a"/>
     <w:uiPriority w:val="9"/>
     <w:unhideWhenUsed/>
     <w:qFormat/>
-    <w:pPr>
-      <w:keepNext/>
-      <w:keepLines/>
-      <w:spacing w:after="0" w:before="200"/>
-      <w:outlineLvl w:val="2"/>
-    </w:pPr>
-    <w:rPr>
-      <w:rFonts w:asciiTheme="majorHAnsi" w:cstheme="majorBidi" w:eastAsiaTheme="majorEastAsia" w:hAnsiTheme="majorHAnsi"/>
-      <w:b/>
-      <w:bCs/>
-      <w:color w:themeColor="accent1" w:val="4F81BD"/>
-      <w:sz w:val="24"/>
-      <w:szCs w:val="24"/>
-    </w:rPr>
-  </w:style>
-  <w:style w:styleId="Heading4" w:type="paragraph">
-    <w:name w:val="Heading 4"/>
-    <w:basedOn w:val="Normal"/>
-    <w:next w:val="BodyText"/>
-    <w:uiPriority w:val="9"/>
-    <w:unhideWhenUsed/>
-    <w:qFormat/>
-    <w:pPr>
-      <w:keepNext/>
-      <w:keepLines/>
-      <w:spacing w:after="0" w:before="200"/>
-      <w:outlineLvl w:val="3"/>
-    </w:pPr>
-    <w:rPr>
-      <w:rFonts w:asciiTheme="majorHAnsi" w:cstheme="majorBidi" w:eastAsiaTheme="majorEastAsia" w:hAnsiTheme="majorHAnsi"/>
-      <w:i/>
-      <w:bCs/>
-      <w:color w:themeColor="accent1" w:val="4F81BD"/>
-      <w:sz w:val="24"/>
-      <w:szCs w:val="24"/>
-    </w:rPr>
-  </w:style>
-  <w:style w:styleId="Heading5" w:type="paragraph">
-    <w:name w:val="Heading 5"/>
-    <w:basedOn w:val="Normal"/>
-    <w:next w:val="BodyText"/>
-    <w:uiPriority w:val="9"/>
-    <w:unhideWhenUsed/>
-    <w:qFormat/>
-    <w:pPr>
-      <w:keepNext/>
-      <w:keepLines/>
-      <w:spacing w:after="0" w:before="200"/>
-      <w:outlineLvl w:val="4"/>
-    </w:pPr>
-    <w:rPr>
-      <w:rFonts w:asciiTheme="majorHAnsi" w:cstheme="majorBidi" w:eastAsiaTheme="majorEastAsia" w:hAnsiTheme="majorHAnsi"/>
-      <w:iCs/>
-      <w:color w:themeColor="accent1" w:val="4F81BD"/>
-      <w:sz w:val="24"/>
-      <w:szCs w:val="24"/>
-    </w:rPr>
-  </w:style>
-  <w:style w:styleId="Heading6" w:type="paragraph">
-    <w:name w:val="Heading 6"/>
-    <w:basedOn w:val="Normal"/>
-    <w:next w:val="BodyText"/>
-    <w:uiPriority w:val="9"/>
-    <w:unhideWhenUsed/>
-    <w:qFormat/>
-    <w:pPr>
-      <w:keepNext/>
-      <w:keepLines/>
-      <w:spacing w:after="0" w:before="200"/>
-      <w:outlineLvl w:val="5"/>
-    </w:pPr>
-    <w:rPr>
-      <w:rFonts w:asciiTheme="majorHAnsi" w:cstheme="majorBidi" w:eastAsiaTheme="majorEastAsia" w:hAnsiTheme="majorHAnsi"/>
-      <w:color w:themeColor="accent1" w:val="4F81BD"/>
-      <w:sz w:val="24"/>
-      <w:szCs w:val="24"/>
-    </w:rPr>
-  </w:style>
-  <w:style w:styleId="Heading7" w:type="paragraph">
-    <w:name w:val="Heading 7"/>
-    <w:basedOn w:val="Normal"/>
-    <w:next w:val="BodyText"/>
-    <w:uiPriority w:val="9"/>
-    <w:unhideWhenUsed/>
-    <w:qFormat/>
-    <w:pPr>
-      <w:keepNext/>
-      <w:keepLines/>
-      <w:spacing w:after="0" w:before="200"/>
-      <w:outlineLvl w:val="6"/>
-    </w:pPr>
-    <w:rPr>
-      <w:rFonts w:asciiTheme="majorHAnsi" w:cstheme="majorBidi" w:eastAsiaTheme="majorEastAsia" w:hAnsiTheme="majorHAnsi"/>
-      <w:color w:themeColor="accent1" w:val="4F81BD"/>
-      <w:sz w:val="24"/>
-      <w:szCs w:val="24"/>
-    </w:rPr>
-  </w:style>
-  <w:style w:styleId="Heading8" w:type="paragraph">
-    <w:name w:val="Heading 8"/>
-    <w:basedOn w:val="Normal"/>
-    <w:next w:val="BodyText"/>
-    <w:uiPriority w:val="9"/>
-    <w:unhideWhenUsed/>
-    <w:qFormat/>
-    <w:pPr>
-      <w:keepNext/>
-      <w:keepLines/>
-      <w:spacing w:after="0" w:before="200"/>
-      <w:outlineLvl w:val="7"/>
-    </w:pPr>
-    <w:rPr>
-      <w:rFonts w:asciiTheme="majorHAnsi" w:cstheme="majorBidi" w:eastAsiaTheme="majorEastAsia" w:hAnsiTheme="majorHAnsi"/>
-      <w:color w:themeColor="accent1" w:val="4F81BD"/>
-      <w:sz w:val="24"/>
-      <w:szCs w:val="24"/>
-    </w:rPr>
-  </w:style>
-  <w:style w:styleId="Heading9" w:type="paragraph">
-    <w:name w:val="Heading 9"/>
-    <w:basedOn w:val="Normal"/>
-    <w:next w:val="BodyText"/>
-    <w:uiPriority w:val="9"/>
-    <w:unhideWhenUsed/>
-    <w:qFormat/>
-    <w:pPr>
-      <w:keepNext/>
-      <w:keepLines/>
-      <w:spacing w:after="0" w:before="200"/>
-      <w:outlineLvl w:val="8"/>
-    </w:pPr>
-    <w:rPr>
-      <w:rFonts w:asciiTheme="majorHAnsi" w:cstheme="majorBidi" w:eastAsiaTheme="majorEastAsia" w:hAnsiTheme="majorHAnsi"/>
-      <w:color w:themeColor="accent1" w:val="4F81BD"/>
-      <w:sz w:val="24"/>
-      <w:szCs w:val="24"/>
-    </w:rPr>
-  </w:style>
-  <w:style w:styleId="BlockText" w:type="paragraph">
-    <w:name w:val="Block Text"/>
-    <w:basedOn w:val="BodyText"/>
-    <w:next w:val="BodyText"/>
-    <w:uiPriority w:val="9"/>
-    <w:unhideWhenUsed/>
-    <w:qFormat/>
-    <w:pPr>
-      <w:spacing w:after="100" w:before="100"/>
-      <w:ind w:firstLine="0" w:left="480" w:right="480"/>
-    </w:pPr>
-  </w:style>
-  <w:style w:styleId="FootnoteText" w:type="paragraph">
-    <w:name w:val="Footnote Text"/>
-    <w:basedOn w:val="Normal"/>
-    <w:next w:val="FootnoteText"/>
-    <w:uiPriority w:val="9"/>
-    <w:unhideWhenUsed/>
-    <w:qFormat/>
-  </w:style>
-  <w:style w:default="1" w:styleId="DefaultParagraphFont" w:type="character">
-    <w:name w:val="Default Paragraph Font"/>
-    <w:semiHidden/>
-    <w:unhideWhenUsed/>
-  </w:style>
-  <w:style w:default="1" w:styleId="Table" w:type="table">
+  </w:style>
+  <w:style w:type="table" w:customStyle="1" w:styleId="Table">
     <w:name w:val="Table"/>
-    <w:basedOn w:val="TableNormal"/>
     <w:semiHidden/>
     <w:unhideWhenUsed/>
     <w:qFormat/>
     <w:tblPr>
-      <w:tblInd w:type="dxa" w:w="0"/>
+      <w:tblInd w:w="0" w:type="dxa"/>
       <w:tblCellMar>
-        <w:top w:type="dxa" w:w="0"/>
-        <w:left w:type="dxa" w:w="108"/>
-        <w:bottom w:type="dxa" w:w="0"/>
-        <w:right w:type="dxa" w:w="108"/>
+        <w:top w:w="0" w:type="dxa"/>
+        <w:left w:w="108" w:type="dxa"/>
+        <w:bottom w:w="0" w:type="dxa"/>
+        <w:right w:w="108" w:type="dxa"/>
       </w:tblCellMar>
     </w:tblPr>
     <w:tblStylePr w:type="firstRow">
       <w:tblPr>
         <w:jc w:val="left"/>
-        <w:tblInd w:type="dxa" w:w="0"/>
       </w:tblPr>
       <w:trPr>
         <w:jc w:val="left"/>
       </w:trPr>
       <w:tcPr>
+        <w:tcBorders>
+          <w:bottom w:val="single" w:sz="0" w:space="0" w:color="auto"/>
+        </w:tcBorders>
         <w:vAlign w:val="bottom"/>
-        <w:tcBorders>
-          <w:bottom w:val="single"/>
-        </w:tcBorders>
       </w:tcPr>
     </w:tblStylePr>
   </w:style>
-  <w:style w:customStyle="1" w:styleId="DefinitionTerm" w:type="paragraph">
+  <w:style w:type="paragraph" w:customStyle="1" w:styleId="DefinitionTerm">
     <w:name w:val="Definition Term"/>
-    <w:basedOn w:val="Normal"/>
+    <w:basedOn w:val="a"/>
     <w:next w:val="Definition"/>
     <w:pPr>
       <w:keepNext/>
@@ -2370,78 +2399,79 @@
       <w:b/>
     </w:rPr>
   </w:style>
-  <w:style w:customStyle="1" w:styleId="Definition" w:type="paragraph">
+  <w:style w:type="paragraph" w:customStyle="1" w:styleId="Definition">
     <w:name w:val="Definition"/>
-    <w:basedOn w:val="Normal"/>
-  </w:style>
-  <w:style w:styleId="Caption" w:type="paragraph">
-    <w:name w:val="Caption"/>
-    <w:basedOn w:val="Normal"/>
-    <w:link w:val="BodyTextChar"/>
+    <w:basedOn w:val="a"/>
+  </w:style>
+  <w:style w:type="paragraph" w:styleId="aa">
+    <w:name w:val="caption"/>
+    <w:basedOn w:val="a"/>
+    <w:link w:val="ab"/>
     <w:pPr>
-      <w:spacing w:after="120" w:before="0"/>
+      <w:spacing w:after="120"/>
     </w:pPr>
     <w:rPr>
       <w:i/>
     </w:rPr>
   </w:style>
-  <w:style w:customStyle="1" w:styleId="TableCaption" w:type="paragraph">
+  <w:style w:type="paragraph" w:customStyle="1" w:styleId="TableCaption">
     <w:name w:val="Table Caption"/>
-    <w:basedOn w:val="Caption"/>
+    <w:basedOn w:val="aa"/>
     <w:pPr>
       <w:keepNext/>
     </w:pPr>
   </w:style>
-  <w:style w:customStyle="1" w:styleId="ImageCaption" w:type="paragraph">
+  <w:style w:type="paragraph" w:customStyle="1" w:styleId="ImageCaption">
     <w:name w:val="Image Caption"/>
-    <w:basedOn w:val="Caption"/>
-  </w:style>
-  <w:style w:customStyle="1" w:styleId="Figure" w:type="paragraph">
+    <w:basedOn w:val="aa"/>
+  </w:style>
+  <w:style w:type="paragraph" w:customStyle="1" w:styleId="Figure">
     <w:name w:val="Figure"/>
-    <w:basedOn w:val="Normal"/>
-  </w:style>
-  <w:style w:customStyle="1" w:styleId="CaptionedFigure" w:type="paragraph">
+    <w:basedOn w:val="a"/>
+  </w:style>
+  <w:style w:type="paragraph" w:customStyle="1" w:styleId="CaptionedFigure">
     <w:name w:val="Captioned Figure"/>
     <w:basedOn w:val="Figure"/>
     <w:pPr>
       <w:keepNext/>
     </w:pPr>
   </w:style>
-  <w:style w:customStyle="1" w:styleId="BodyTextChar" w:type="character">
-    <w:name w:val="Body Text Char"/>
-    <w:basedOn w:val="DefaultParagraphFont"/>
-    <w:link w:val="BodyText"/>
-  </w:style>
-  <w:style w:customStyle="1" w:styleId="VerbatimChar" w:type="character">
+  <w:style w:type="character" w:customStyle="1" w:styleId="ab">
+    <w:name w:val="Название объекта Знак"/>
+    <w:basedOn w:val="a1"/>
+    <w:link w:val="aa"/>
+  </w:style>
+  <w:style w:type="character" w:customStyle="1" w:styleId="VerbatimChar">
     <w:name w:val="Verbatim Char"/>
-    <w:basedOn w:val="BodyTextChar"/>
+    <w:basedOn w:val="ab"/>
+    <w:link w:val="SourceCode"/>
     <w:rPr>
       <w:rFonts w:ascii="Consolas" w:hAnsi="Consolas"/>
       <w:sz w:val="22"/>
     </w:rPr>
   </w:style>
-  <w:style w:customStyle="1" w:styleId="SectionNumber" w:type="character">
+  <w:style w:type="character" w:customStyle="1" w:styleId="SectionNumber">
     <w:name w:val="Section Number"/>
-    <w:basedOn w:val="BodyTextChar"/>
-  </w:style>
-  <w:style w:styleId="FootnoteReference" w:type="character">
-    <w:name w:val="Footnote Reference"/>
-    <w:basedOn w:val="BodyTextChar"/>
+    <w:basedOn w:val="ab"/>
+  </w:style>
+  <w:style w:type="character" w:styleId="ac">
+    <w:name w:val="footnote reference"/>
+    <w:basedOn w:val="ab"/>
     <w:rPr>
       <w:vertAlign w:val="superscript"/>
     </w:rPr>
   </w:style>
-  <w:style w:styleId="Hyperlink" w:type="character">
+  <w:style w:type="character" w:styleId="ad">
     <w:name w:val="Hyperlink"/>
-    <w:basedOn w:val="BodyTextChar"/>
-    <w:rPr>
-      <w:color w:themeColor="accent1" w:val="4F81BD"/>
-    </w:rPr>
-  </w:style>
-  <w:style w:styleId="TOCHeading" w:type="paragraph">
+    <w:basedOn w:val="ab"/>
+    <w:rPr>
+      <w:color w:val="4F81BD" w:themeColor="accent1"/>
+    </w:rPr>
+  </w:style>
+  <w:style w:type="paragraph" w:styleId="ae">
     <w:name w:val="TOC Heading"/>
-    <w:basedOn w:val="Heading1"/>
-    <w:next w:val="BodyText"/>
+    <w:basedOn w:val="1"/>
+    <w:next w:val="a0"/>
     <w:uiPriority w:val="39"/>
     <w:unhideWhenUsed/>
     <w:qFormat/>
@@ -2450,240 +2480,521 @@
       <w:outlineLvl w:val="9"/>
     </w:pPr>
     <w:rPr>
-      <w:rFonts w:asciiTheme="majorHAnsi" w:cstheme="majorBidi" w:eastAsiaTheme="majorEastAsia" w:hAnsiTheme="majorHAnsi"/>
       <w:b w:val="0"/>
       <w:bCs w:val="0"/>
-      <w:color w:themeColor="accent1" w:themeShade="BF" w:val="365F91"/>
+      <w:color w:val="365F91" w:themeColor="accent1" w:themeShade="BF"/>
     </w:rPr>
   </w:style>
   <w:style w:type="paragraph" w:customStyle="1" w:styleId="SourceCode">
     <w:name w:val="Source Code"/>
-    <w:basedOn w:val="Normal"/>
+    <w:basedOn w:val="a"/>
     <w:link w:val="VerbatimChar"/>
     <w:pPr>
-      <w:wordWrap w:val="off"/>
+      <w:wordWrap w:val="0"/>
     </w:pPr>
   </w:style>
   <w:style w:type="character" w:customStyle="1" w:styleId="KeywordTok">
     <w:name w:val="KeywordTok"/>
     <w:basedOn w:val="VerbatimChar"/>
     <w:rPr>
+      <w:rFonts w:ascii="Consolas" w:hAnsi="Consolas"/>
+      <w:b/>
       <w:color w:val="007020"/>
-      <w:b/>
+      <w:sz w:val="22"/>
     </w:rPr>
   </w:style>
   <w:style w:type="character" w:customStyle="1" w:styleId="DataTypeTok">
     <w:name w:val="DataTypeTok"/>
     <w:basedOn w:val="VerbatimChar"/>
     <w:rPr>
+      <w:rFonts w:ascii="Consolas" w:hAnsi="Consolas"/>
       <w:color w:val="902000"/>
+      <w:sz w:val="22"/>
     </w:rPr>
   </w:style>
   <w:style w:type="character" w:customStyle="1" w:styleId="DecValTok">
     <w:name w:val="DecValTok"/>
     <w:basedOn w:val="VerbatimChar"/>
     <w:rPr>
-      <w:color w:val="40a070"/>
+      <w:rFonts w:ascii="Consolas" w:hAnsi="Consolas"/>
+      <w:color w:val="40A070"/>
+      <w:sz w:val="22"/>
     </w:rPr>
   </w:style>
   <w:style w:type="character" w:customStyle="1" w:styleId="BaseNTok">
     <w:name w:val="BaseNTok"/>
     <w:basedOn w:val="VerbatimChar"/>
     <w:rPr>
-      <w:color w:val="40a070"/>
+      <w:rFonts w:ascii="Consolas" w:hAnsi="Consolas"/>
+      <w:color w:val="40A070"/>
+      <w:sz w:val="22"/>
     </w:rPr>
   </w:style>
   <w:style w:type="character" w:customStyle="1" w:styleId="FloatTok">
     <w:name w:val="FloatTok"/>
     <w:basedOn w:val="VerbatimChar"/>
     <w:rPr>
-      <w:color w:val="40a070"/>
+      <w:rFonts w:ascii="Consolas" w:hAnsi="Consolas"/>
+      <w:color w:val="40A070"/>
+      <w:sz w:val="22"/>
     </w:rPr>
   </w:style>
   <w:style w:type="character" w:customStyle="1" w:styleId="ConstantTok">
     <w:name w:val="ConstantTok"/>
     <w:basedOn w:val="VerbatimChar"/>
     <w:rPr>
+      <w:rFonts w:ascii="Consolas" w:hAnsi="Consolas"/>
       <w:color w:val="880000"/>
+      <w:sz w:val="22"/>
     </w:rPr>
   </w:style>
   <w:style w:type="character" w:customStyle="1" w:styleId="CharTok">
     <w:name w:val="CharTok"/>
     <w:basedOn w:val="VerbatimChar"/>
     <w:rPr>
-      <w:color w:val="4070a0"/>
+      <w:rFonts w:ascii="Consolas" w:hAnsi="Consolas"/>
+      <w:color w:val="4070A0"/>
+      <w:sz w:val="22"/>
     </w:rPr>
   </w:style>
   <w:style w:type="character" w:customStyle="1" w:styleId="SpecialCharTok">
     <w:name w:val="SpecialCharTok"/>
     <w:basedOn w:val="VerbatimChar"/>
     <w:rPr>
-      <w:color w:val="4070a0"/>
+      <w:rFonts w:ascii="Consolas" w:hAnsi="Consolas"/>
+      <w:color w:val="4070A0"/>
+      <w:sz w:val="22"/>
     </w:rPr>
   </w:style>
   <w:style w:type="character" w:customStyle="1" w:styleId="StringTok">
     <w:name w:val="StringTok"/>
     <w:basedOn w:val="VerbatimChar"/>
     <w:rPr>
-      <w:color w:val="4070a0"/>
+      <w:rFonts w:ascii="Consolas" w:hAnsi="Consolas"/>
+      <w:color w:val="4070A0"/>
+      <w:sz w:val="22"/>
     </w:rPr>
   </w:style>
   <w:style w:type="character" w:customStyle="1" w:styleId="VerbatimStringTok">
     <w:name w:val="VerbatimStringTok"/>
     <w:basedOn w:val="VerbatimChar"/>
     <w:rPr>
-      <w:color w:val="4070a0"/>
+      <w:rFonts w:ascii="Consolas" w:hAnsi="Consolas"/>
+      <w:color w:val="4070A0"/>
+      <w:sz w:val="22"/>
     </w:rPr>
   </w:style>
   <w:style w:type="character" w:customStyle="1" w:styleId="SpecialStringTok">
     <w:name w:val="SpecialStringTok"/>
     <w:basedOn w:val="VerbatimChar"/>
     <w:rPr>
-      <w:color w:val="bb6688"/>
+      <w:rFonts w:ascii="Consolas" w:hAnsi="Consolas"/>
+      <w:color w:val="BB6688"/>
+      <w:sz w:val="22"/>
     </w:rPr>
   </w:style>
   <w:style w:type="character" w:customStyle="1" w:styleId="ImportTok">
     <w:name w:val="ImportTok"/>
     <w:basedOn w:val="VerbatimChar"/>
-    <w:rPr/>
+    <w:rPr>
+      <w:rFonts w:ascii="Consolas" w:hAnsi="Consolas"/>
+      <w:sz w:val="22"/>
+    </w:rPr>
   </w:style>
   <w:style w:type="character" w:customStyle="1" w:styleId="CommentTok">
     <w:name w:val="CommentTok"/>
     <w:basedOn w:val="VerbatimChar"/>
     <w:rPr>
-      <w:color w:val="60a0b0"/>
+      <w:rFonts w:ascii="Consolas" w:hAnsi="Consolas"/>
       <w:i/>
+      <w:color w:val="60A0B0"/>
+      <w:sz w:val="22"/>
     </w:rPr>
   </w:style>
   <w:style w:type="character" w:customStyle="1" w:styleId="DocumentationTok">
     <w:name w:val="DocumentationTok"/>
     <w:basedOn w:val="VerbatimChar"/>
     <w:rPr>
-      <w:color w:val="ba2121"/>
+      <w:rFonts w:ascii="Consolas" w:hAnsi="Consolas"/>
       <w:i/>
+      <w:color w:val="BA2121"/>
+      <w:sz w:val="22"/>
     </w:rPr>
   </w:style>
   <w:style w:type="character" w:customStyle="1" w:styleId="AnnotationTok">
     <w:name w:val="AnnotationTok"/>
     <w:basedOn w:val="VerbatimChar"/>
     <w:rPr>
-      <w:color w:val="60a0b0"/>
+      <w:rFonts w:ascii="Consolas" w:hAnsi="Consolas"/>
       <w:b/>
       <w:i/>
+      <w:color w:val="60A0B0"/>
+      <w:sz w:val="22"/>
     </w:rPr>
   </w:style>
   <w:style w:type="character" w:customStyle="1" w:styleId="CommentVarTok">
     <w:name w:val="CommentVarTok"/>
     <w:basedOn w:val="VerbatimChar"/>
     <w:rPr>
-      <w:color w:val="60a0b0"/>
+      <w:rFonts w:ascii="Consolas" w:hAnsi="Consolas"/>
       <w:b/>
       <w:i/>
+      <w:color w:val="60A0B0"/>
+      <w:sz w:val="22"/>
     </w:rPr>
   </w:style>
   <w:style w:type="character" w:customStyle="1" w:styleId="OtherTok">
     <w:name w:val="OtherTok"/>
     <w:basedOn w:val="VerbatimChar"/>
     <w:rPr>
+      <w:rFonts w:ascii="Consolas" w:hAnsi="Consolas"/>
       <w:color w:val="007020"/>
+      <w:sz w:val="22"/>
     </w:rPr>
   </w:style>
   <w:style w:type="character" w:customStyle="1" w:styleId="FunctionTok">
     <w:name w:val="FunctionTok"/>
     <w:basedOn w:val="VerbatimChar"/>
     <w:rPr>
-      <w:color w:val="06287e"/>
+      <w:rFonts w:ascii="Consolas" w:hAnsi="Consolas"/>
+      <w:color w:val="06287E"/>
+      <w:sz w:val="22"/>
     </w:rPr>
   </w:style>
   <w:style w:type="character" w:customStyle="1" w:styleId="VariableTok">
     <w:name w:val="VariableTok"/>
     <w:basedOn w:val="VerbatimChar"/>
     <w:rPr>
-      <w:color w:val="19177c"/>
+      <w:rFonts w:ascii="Consolas" w:hAnsi="Consolas"/>
+      <w:color w:val="19177C"/>
+      <w:sz w:val="22"/>
     </w:rPr>
   </w:style>
   <w:style w:type="character" w:customStyle="1" w:styleId="ControlFlowTok">
     <w:name w:val="ControlFlowTok"/>
     <w:basedOn w:val="VerbatimChar"/>
     <w:rPr>
+      <w:rFonts w:ascii="Consolas" w:hAnsi="Consolas"/>
+      <w:b/>
       <w:color w:val="007020"/>
-      <w:b/>
+      <w:sz w:val="22"/>
     </w:rPr>
   </w:style>
   <w:style w:type="character" w:customStyle="1" w:styleId="OperatorTok">
     <w:name w:val="OperatorTok"/>
     <w:basedOn w:val="VerbatimChar"/>
     <w:rPr>
+      <w:rFonts w:ascii="Consolas" w:hAnsi="Consolas"/>
       <w:color w:val="666666"/>
+      <w:sz w:val="22"/>
     </w:rPr>
   </w:style>
   <w:style w:type="character" w:customStyle="1" w:styleId="BuiltInTok">
     <w:name w:val="BuiltInTok"/>
     <w:basedOn w:val="VerbatimChar"/>
-    <w:rPr/>
+    <w:rPr>
+      <w:rFonts w:ascii="Consolas" w:hAnsi="Consolas"/>
+      <w:sz w:val="22"/>
+    </w:rPr>
   </w:style>
   <w:style w:type="character" w:customStyle="1" w:styleId="ExtensionTok">
     <w:name w:val="ExtensionTok"/>
     <w:basedOn w:val="VerbatimChar"/>
-    <w:rPr/>
+    <w:rPr>
+      <w:rFonts w:ascii="Consolas" w:hAnsi="Consolas"/>
+      <w:sz w:val="22"/>
+    </w:rPr>
   </w:style>
   <w:style w:type="character" w:customStyle="1" w:styleId="PreprocessorTok">
     <w:name w:val="PreprocessorTok"/>
     <w:basedOn w:val="VerbatimChar"/>
     <w:rPr>
-      <w:color w:val="bc7a00"/>
+      <w:rFonts w:ascii="Consolas" w:hAnsi="Consolas"/>
+      <w:color w:val="BC7A00"/>
+      <w:sz w:val="22"/>
     </w:rPr>
   </w:style>
   <w:style w:type="character" w:customStyle="1" w:styleId="AttributeTok">
     <w:name w:val="AttributeTok"/>
     <w:basedOn w:val="VerbatimChar"/>
     <w:rPr>
-      <w:color w:val="7d9029"/>
+      <w:rFonts w:ascii="Consolas" w:hAnsi="Consolas"/>
+      <w:color w:val="7D9029"/>
+      <w:sz w:val="22"/>
     </w:rPr>
   </w:style>
   <w:style w:type="character" w:customStyle="1" w:styleId="RegionMarkerTok">
     <w:name w:val="RegionMarkerTok"/>
     <w:basedOn w:val="VerbatimChar"/>
-    <w:rPr/>
+    <w:rPr>
+      <w:rFonts w:ascii="Consolas" w:hAnsi="Consolas"/>
+      <w:sz w:val="22"/>
+    </w:rPr>
   </w:style>
   <w:style w:type="character" w:customStyle="1" w:styleId="InformationTok">
     <w:name w:val="InformationTok"/>
     <w:basedOn w:val="VerbatimChar"/>
     <w:rPr>
-      <w:color w:val="60a0b0"/>
+      <w:rFonts w:ascii="Consolas" w:hAnsi="Consolas"/>
       <w:b/>
       <w:i/>
+      <w:color w:val="60A0B0"/>
+      <w:sz w:val="22"/>
     </w:rPr>
   </w:style>
   <w:style w:type="character" w:customStyle="1" w:styleId="WarningTok">
     <w:name w:val="WarningTok"/>
     <w:basedOn w:val="VerbatimChar"/>
     <w:rPr>
-      <w:color w:val="60a0b0"/>
+      <w:rFonts w:ascii="Consolas" w:hAnsi="Consolas"/>
       <w:b/>
       <w:i/>
+      <w:color w:val="60A0B0"/>
+      <w:sz w:val="22"/>
     </w:rPr>
   </w:style>
   <w:style w:type="character" w:customStyle="1" w:styleId="AlertTok">
     <w:name w:val="AlertTok"/>
     <w:basedOn w:val="VerbatimChar"/>
     <w:rPr>
-      <w:color w:val="ff0000"/>
+      <w:rFonts w:ascii="Consolas" w:hAnsi="Consolas"/>
       <w:b/>
+      <w:color w:val="FF0000"/>
+      <w:sz w:val="22"/>
     </w:rPr>
   </w:style>
   <w:style w:type="character" w:customStyle="1" w:styleId="ErrorTok">
     <w:name w:val="ErrorTok"/>
     <w:basedOn w:val="VerbatimChar"/>
     <w:rPr>
-      <w:color w:val="ff0000"/>
+      <w:rFonts w:ascii="Consolas" w:hAnsi="Consolas"/>
       <w:b/>
+      <w:color w:val="FF0000"/>
+      <w:sz w:val="22"/>
     </w:rPr>
   </w:style>
   <w:style w:type="character" w:customStyle="1" w:styleId="NormalTok">
     <w:name w:val="NormalTok"/>
     <w:basedOn w:val="VerbatimChar"/>
-    <w:rPr/>
+    <w:rPr>
+      <w:rFonts w:ascii="Consolas" w:hAnsi="Consolas"/>
+      <w:sz w:val="22"/>
+    </w:rPr>
+  </w:style>
+  <w:style w:type="paragraph" w:styleId="af">
+    <w:name w:val="Balloon Text"/>
+    <w:basedOn w:val="a"/>
+    <w:link w:val="af0"/>
+    <w:rsid w:val="00E75274"/>
+    <w:pPr>
+      <w:spacing w:after="0"/>
+    </w:pPr>
+    <w:rPr>
+      <w:rFonts w:ascii="Tahoma" w:hAnsi="Tahoma" w:cs="Tahoma"/>
+      <w:sz w:val="16"/>
+      <w:szCs w:val="16"/>
+    </w:rPr>
+  </w:style>
+  <w:style w:type="character" w:customStyle="1" w:styleId="af0">
+    <w:name w:val="Текст выноски Знак"/>
+    <w:basedOn w:val="a1"/>
+    <w:link w:val="af"/>
+    <w:rsid w:val="00E75274"/>
+    <w:rPr>
+      <w:rFonts w:ascii="Tahoma" w:hAnsi="Tahoma" w:cs="Tahoma"/>
+      <w:sz w:val="16"/>
+      <w:szCs w:val="16"/>
+    </w:rPr>
+  </w:style>
+</w:styles>
+</file>
+
+<file path=word/stylesWithEffects.xml><?xml version="1.0" encoding="utf-8"?>
+<w:styles xmlns:wpc="http://schemas.microsoft.com/office/word/2010/wordprocessingCanvas" xmlns:mc="http://schemas.openxmlformats.org/markup-compatibility/2006" xmlns:o="urn:schemas-microsoft-com:office:office" xmlns:r="http://schemas.openxmlformats.org/officeDocument/2006/relationships" xmlns:m="http://schemas.openxmlformats.org/officeDocument/2006/math" xmlns:v="urn:schemas-microsoft-com:vml" xmlns:wp14="http://schemas.microsoft.com/office/word/2010/wordprocessingDrawing" xmlns:wp="http://schemas.openxmlformats.org/drawingml/2006/wordprocessingDrawing" xmlns:w10="urn:schemas-microsoft-com:office:word" xmlns:w="http://schemas.openxmlformats.org/wordprocessingml/2006/main" xmlns:w14="http://schemas.microsoft.com/office/word/2010/wordml" xmlns:wpg="http://schemas.microsoft.com/office/word/2010/wordprocessingGroup" xmlns:wpi="http://schemas.microsoft.com/office/word/2010/wordprocessingInk" xmlns:wne="http://schemas.microsoft.com/office/word/2006/wordml" xmlns:wps="http://schemas.microsoft.com/office/word/2010/wordprocessingShape" mc:Ignorable="w14 wp14">
+  <w:docDefaults>
+    <w:rPrDefault>
+      <w:rPr>
+        <w:rFonts w:asciiTheme="minorHAnsi" w:eastAsiaTheme="minorEastAsia" w:hAnsiTheme="minorHAnsi" w:cstheme="minorBidi"/>
+        <w:sz w:val="22"/>
+        <w:szCs w:val="22"/>
+        <w:lang w:val="ru-RU" w:eastAsia="ja-JP" w:bidi="ar-SA"/>
+      </w:rPr>
+    </w:rPrDefault>
+    <w:pPrDefault>
+      <w:pPr>
+        <w:spacing w:after="200" w:line="276" w:lineRule="auto"/>
+      </w:pPr>
+    </w:pPrDefault>
+  </w:docDefaults>
+  <w:latentStyles w:defLockedState="0" w:defUIPriority="99" w:defSemiHidden="1" w:defUnhideWhenUsed="1" w:defQFormat="0" w:count="267">
+    <w:lsdException w:name="Normal" w:semiHidden="0" w:uiPriority="0" w:unhideWhenUsed="0" w:qFormat="1"/>
+    <w:lsdException w:name="heading 1" w:semiHidden="0" w:uiPriority="9" w:unhideWhenUsed="0" w:qFormat="1"/>
+    <w:lsdException w:name="heading 2" w:uiPriority="9" w:qFormat="1"/>
+    <w:lsdException w:name="heading 3" w:uiPriority="9" w:qFormat="1"/>
+    <w:lsdException w:name="heading 4" w:uiPriority="9" w:qFormat="1"/>
+    <w:lsdException w:name="heading 5" w:uiPriority="9" w:qFormat="1"/>
+    <w:lsdException w:name="heading 6" w:uiPriority="9" w:qFormat="1"/>
+    <w:lsdException w:name="heading 7" w:uiPriority="9" w:qFormat="1"/>
+    <w:lsdException w:name="heading 8" w:uiPriority="9" w:qFormat="1"/>
+    <w:lsdException w:name="heading 9" w:uiPriority="9" w:qFormat="1"/>
+    <w:lsdException w:name="toc 1" w:uiPriority="39"/>
+    <w:lsdException w:name="toc 2" w:uiPriority="39"/>
+    <w:lsdException w:name="toc 3" w:uiPriority="39"/>
+    <w:lsdException w:name="toc 4" w:uiPriority="39"/>
+    <w:lsdException w:name="toc 5" w:uiPriority="39"/>
+    <w:lsdException w:name="toc 6" w:uiPriority="39"/>
+    <w:lsdException w:name="toc 7" w:uiPriority="39"/>
+    <w:lsdException w:name="toc 8" w:uiPriority="39"/>
+    <w:lsdException w:name="toc 9" w:uiPriority="39"/>
+    <w:lsdException w:name="caption" w:uiPriority="35" w:qFormat="1"/>
+    <w:lsdException w:name="Title" w:semiHidden="0" w:uiPriority="10" w:unhideWhenUsed="0" w:qFormat="1"/>
+    <w:lsdException w:name="Default Paragraph Font" w:uiPriority="1"/>
+    <w:lsdException w:name="Subtitle" w:semiHidden="0" w:uiPriority="11" w:unhideWhenUsed="0" w:qFormat="1"/>
+    <w:lsdException w:name="Strong" w:semiHidden="0" w:uiPriority="22" w:unhideWhenUsed="0" w:qFormat="1"/>
+    <w:lsdException w:name="Emphasis" w:semiHidden="0" w:uiPriority="20" w:unhideWhenUsed="0" w:qFormat="1"/>
+    <w:lsdException w:name="Table Grid" w:semiHidden="0" w:uiPriority="59" w:unhideWhenUsed="0"/>
+    <w:lsdException w:name="Placeholder Text" w:unhideWhenUsed="0"/>
+    <w:lsdException w:name="No Spacing" w:semiHidden="0" w:uiPriority="1" w:unhideWhenUsed="0" w:qFormat="1"/>
+    <w:lsdException w:name="Light Shading" w:semiHidden="0" w:uiPriority="60" w:unhideWhenUsed="0"/>
+    <w:lsdException w:name="Light List" w:semiHidden="0" w:uiPriority="61" w:unhideWhenUsed="0"/>
+    <w:lsdException w:name="Light Grid" w:semiHidden="0" w:uiPriority="62" w:unhideWhenUsed="0"/>
+    <w:lsdException w:name="Medium Shading 1" w:semiHidden="0" w:uiPriority="63" w:unhideWhenUsed="0"/>
+    <w:lsdException w:name="Medium Shading 2" w:semiHidden="0" w:uiPriority="64" w:unhideWhenUsed="0"/>
+    <w:lsdException w:name="Medium List 1" w:semiHidden="0" w:uiPriority="65" w:unhideWhenUsed="0"/>
+    <w:lsdException w:name="Medium List 2" w:semiHidden="0" w:uiPriority="66" w:unhideWhenUsed="0"/>
+    <w:lsdException w:name="Medium Grid 1" w:semiHidden="0" w:uiPriority="67" w:unhideWhenUsed="0"/>
+    <w:lsdException w:name="Medium Grid 2" w:semiHidden="0" w:uiPriority="68" w:unhideWhenUsed="0"/>
+    <w:lsdException w:name="Medium Grid 3" w:semiHidden="0" w:uiPriority="69" w:unhideWhenUsed="0"/>
+    <w:lsdException w:name="Dark List" w:semiHidden="0" w:uiPriority="70" w:unhideWhenUsed="0"/>
+    <w:lsdException w:name="Colorful Shading" w:semiHidden="0" w:uiPriority="71" w:unhideWhenUsed="0"/>
+    <w:lsdException w:name="Colorful List" w:semiHidden="0" w:uiPriority="72" w:unhideWhenUsed="0"/>
+    <w:lsdException w:name="Colorful Grid" w:semiHidden="0" w:uiPriority="73" w:unhideWhenUsed="0"/>
+    <w:lsdException w:name="Light Shading Accent 1" w:semiHidden="0" w:uiPriority="60" w:unhideWhenUsed="0"/>
+    <w:lsdException w:name="Light List Accent 1" w:semiHidden="0" w:uiPriority="61" w:unhideWhenUsed="0"/>
+    <w:lsdException w:name="Light Grid Accent 1" w:semiHidden="0" w:uiPriority="62" w:unhideWhenUsed="0"/>
+    <w:lsdException w:name="Medium Shading 1 Accent 1" w:semiHidden="0" w:uiPriority="63" w:unhideWhenUsed="0"/>
+    <w:lsdException w:name="Medium Shading 2 Accent 1" w:semiHidden="0" w:uiPriority="64" w:unhideWhenUsed="0"/>
+    <w:lsdException w:name="Medium List 1 Accent 1" w:semiHidden="0" w:uiPriority="65" w:unhideWhenUsed="0"/>
+    <w:lsdException w:name="Revision" w:unhideWhenUsed="0"/>
+    <w:lsdException w:name="List Paragraph" w:semiHidden="0" w:uiPriority="34" w:unhideWhenUsed="0" w:qFormat="1"/>
+    <w:lsdException w:name="Quote" w:semiHidden="0" w:uiPriority="29" w:unhideWhenUsed="0" w:qFormat="1"/>
+    <w:lsdException w:name="Intense Quote" w:semiHidden="0" w:uiPriority="30" w:unhideWhenUsed="0" w:qFormat="1"/>
+    <w:lsdException w:name="Medium List 2 Accent 1" w:semiHidden="0" w:uiPriority="66" w:unhideWhenUsed="0"/>
+    <w:lsdException w:name="Medium Grid 1 Accent 1" w:semiHidden="0" w:uiPriority="67" w:unhideWhenUsed="0"/>
+    <w:lsdException w:name="Medium Grid 2 Accent 1" w:semiHidden="0" w:uiPriority="68" w:unhideWhenUsed="0"/>
+    <w:lsdException w:name="Medium Grid 3 Accent 1" w:semiHidden="0" w:uiPriority="69" w:unhideWhenUsed="0"/>
+    <w:lsdException w:name="Dark List Accent 1" w:semiHidden="0" w:uiPriority="70" w:unhideWhenUsed="0"/>
+    <w:lsdException w:name="Colorful Shading Accent 1" w:semiHidden="0" w:uiPriority="71" w:unhideWhenUsed="0"/>
+    <w:lsdException w:name="Colorful List Accent 1" w:semiHidden="0" w:uiPriority="72" w:unhideWhenUsed="0"/>
+    <w:lsdException w:name="Colorful Grid Accent 1" w:semiHidden="0" w:uiPriority="73" w:unhideWhenUsed="0"/>
+    <w:lsdException w:name="Light Shading Accent 2" w:semiHidden="0" w:uiPriority="60" w:unhideWhenUsed="0"/>
+    <w:lsdException w:name="Light List Accent 2" w:semiHidden="0" w:uiPriority="61" w:unhideWhenUsed="0"/>
+    <w:lsdException w:name="Light Grid Accent 2" w:semiHidden="0" w:uiPriority="62" w:unhideWhenUsed="0"/>
+    <w:lsdException w:name="Medium Shading 1 Accent 2" w:semiHidden="0" w:uiPriority="63" w:unhideWhenUsed="0"/>
+    <w:lsdException w:name="Medium Shading 2 Accent 2" w:semiHidden="0" w:uiPriority="64" w:unhideWhenUsed="0"/>
+    <w:lsdException w:name="Medium List 1 Accent 2" w:semiHidden="0" w:uiPriority="65" w:unhideWhenUsed="0"/>
+    <w:lsdException w:name="Medium List 2 Accent 2" w:semiHidden="0" w:uiPriority="66" w:unhideWhenUsed="0"/>
+    <w:lsdException w:name="Medium Grid 1 Accent 2" w:semiHidden="0" w:uiPriority="67" w:unhideWhenUsed="0"/>
+    <w:lsdException w:name="Medium Grid 2 Accent 2" w:semiHidden="0" w:uiPriority="68" w:unhideWhenUsed="0"/>
+    <w:lsdException w:name="Medium Grid 3 Accent 2" w:semiHidden="0" w:uiPriority="69" w:unhideWhenUsed="0"/>
+    <w:lsdException w:name="Dark List Accent 2" w:semiHidden="0" w:uiPriority="70" w:unhideWhenUsed="0"/>
+    <w:lsdException w:name="Colorful Shading Accent 2" w:semiHidden="0" w:uiPriority="71" w:unhideWhenUsed="0"/>
+    <w:lsdException w:name="Colorful List Accent 2" w:semiHidden="0" w:uiPriority="72" w:unhideWhenUsed="0"/>
+    <w:lsdException w:name="Colorful Grid Accent 2" w:semiHidden="0" w:uiPriority="73" w:unhideWhenUsed="0"/>
+    <w:lsdException w:name="Light Shading Accent 3" w:semiHidden="0" w:uiPriority="60" w:unhideWhenUsed="0"/>
+    <w:lsdException w:name="Light List Accent 3" w:semiHidden="0" w:uiPriority="61" w:unhideWhenUsed="0"/>
+    <w:lsdException w:name="Light Grid Accent 3" w:semiHidden="0" w:uiPriority="62" w:unhideWhenUsed="0"/>
+    <w:lsdException w:name="Medium Shading 1 Accent 3" w:semiHidden="0" w:uiPriority="63" w:unhideWhenUsed="0"/>
+    <w:lsdException w:name="Medium Shading 2 Accent 3" w:semiHidden="0" w:uiPriority="64" w:unhideWhenUsed="0"/>
+    <w:lsdException w:name="Medium List 1 Accent 3" w:semiHidden="0" w:uiPriority="65" w:unhideWhenUsed="0"/>
+    <w:lsdException w:name="Medium List 2 Accent 3" w:semiHidden="0" w:uiPriority="66" w:unhideWhenUsed="0"/>
+    <w:lsdException w:name="Medium Grid 1 Accent 3" w:semiHidden="0" w:uiPriority="67" w:unhideWhenUsed="0"/>
+    <w:lsdException w:name="Medium Grid 2 Accent 3" w:semiHidden="0" w:uiPriority="68" w:unhideWhenUsed="0"/>
+    <w:lsdException w:name="Medium Grid 3 Accent 3" w:semiHidden="0" w:uiPriority="69" w:unhideWhenUsed="0"/>
+    <w:lsdException w:name="Dark List Accent 3" w:semiHidden="0" w:uiPriority="70" w:unhideWhenUsed="0"/>
+    <w:lsdException w:name="Colorful Shading Accent 3" w:semiHidden="0" w:uiPriority="71" w:unhideWhenUsed="0"/>
+    <w:lsdException w:name="Colorful List Accent 3" w:semiHidden="0" w:uiPriority="72" w:unhideWhenUsed="0"/>
+    <w:lsdException w:name="Colorful Grid Accent 3" w:semiHidden="0" w:uiPriority="73" w:unhideWhenUsed="0"/>
+    <w:lsdException w:name="Light Shading Accent 4" w:semiHidden="0" w:uiPriority="60" w:unhideWhenUsed="0"/>
+    <w:lsdException w:name="Light List Accent 4" w:semiHidden="0" w:uiPriority="61" w:unhideWhenUsed="0"/>
+    <w:lsdException w:name="Light Grid Accent 4" w:semiHidden="0" w:uiPriority="62" w:unhideWhenUsed="0"/>
+    <w:lsdException w:name="Medium Shading 1 Accent 4" w:semiHidden="0" w:uiPriority="63" w:unhideWhenUsed="0"/>
+    <w:lsdException w:name="Medium Shading 2 Accent 4" w:semiHidden="0" w:uiPriority="64" w:unhideWhenUsed="0"/>
+    <w:lsdException w:name="Medium List 1 Accent 4" w:semiHidden="0" w:uiPriority="65" w:unhideWhenUsed="0"/>
+    <w:lsdException w:name="Medium List 2 Accent 4" w:semiHidden="0" w:uiPriority="66" w:unhideWhenUsed="0"/>
+    <w:lsdException w:name="Medium Grid 1 Accent 4" w:semiHidden="0" w:uiPriority="67" w:unhideWhenUsed="0"/>
+    <w:lsdException w:name="Medium Grid 2 Accent 4" w:semiHidden="0" w:uiPriority="68" w:unhideWhenUsed="0"/>
+    <w:lsdException w:name="Medium Grid 3 Accent 4" w:semiHidden="0" w:uiPriority="69" w:unhideWhenUsed="0"/>
+    <w:lsdException w:name="Dark List Accent 4" w:semiHidden="0" w:uiPriority="70" w:unhideWhenUsed="0"/>
+    <w:lsdException w:name="Colorful Shading Accent 4" w:semiHidden="0" w:uiPriority="71" w:unhideWhenUsed="0"/>
+    <w:lsdException w:name="Colorful List Accent 4" w:semiHidden="0" w:uiPriority="72" w:unhideWhenUsed="0"/>
+    <w:lsdException w:name="Colorful Grid Accent 4" w:semiHidden="0" w:uiPriority="73" w:unhideWhenUsed="0"/>
+    <w:lsdException w:name="Light Shading Accent 5" w:semiHidden="0" w:uiPriority="60" w:unhideWhenUsed="0"/>
+    <w:lsdException w:name="Light List Accent 5" w:semiHidden="0" w:uiPriority="61" w:unhideWhenUsed="0"/>
+    <w:lsdException w:name="Light Grid Accent 5" w:semiHidden="0" w:uiPriority="62" w:unhideWhenUsed="0"/>
+    <w:lsdException w:name="Medium Shading 1 Accent 5" w:semiHidden="0" w:uiPriority="63" w:unhideWhenUsed="0"/>
+    <w:lsdException w:name="Medium Shading 2 Accent 5" w:semiHidden="0" w:uiPriority="64" w:unhideWhenUsed="0"/>
+    <w:lsdException w:name="Medium List 1 Accent 5" w:semiHidden="0" w:uiPriority="65" w:unhideWhenUsed="0"/>
+    <w:lsdException w:name="Medium List 2 Accent 5" w:semiHidden="0" w:uiPriority="66" w:unhideWhenUsed="0"/>
+    <w:lsdException w:name="Medium Grid 1 Accent 5" w:semiHidden="0" w:uiPriority="67" w:unhideWhenUsed="0"/>
+    <w:lsdException w:name="Medium Grid 2 Accent 5" w:semiHidden="0" w:uiPriority="68" w:unhideWhenUsed="0"/>
+    <w:lsdException w:name="Medium Grid 3 Accent 5" w:semiHidden="0" w:uiPriority="69" w:unhideWhenUsed="0"/>
+    <w:lsdException w:name="Dark List Accent 5" w:semiHidden="0" w:uiPriority="70" w:unhideWhenUsed="0"/>
+    <w:lsdException w:name="Colorful Shading Accent 5" w:semiHidden="0" w:uiPriority="71" w:unhideWhenUsed="0"/>
+    <w:lsdException w:name="Colorful List Accent 5" w:semiHidden="0" w:uiPriority="72" w:unhideWhenUsed="0"/>
+    <w:lsdException w:name="Colorful Grid Accent 5" w:semiHidden="0" w:uiPriority="73" w:unhideWhenUsed="0"/>
+    <w:lsdException w:name="Light Shading Accent 6" w:semiHidden="0" w:uiPriority="60" w:unhideWhenUsed="0"/>
+    <w:lsdException w:name="Light List Accent 6" w:semiHidden="0" w:uiPriority="61" w:unhideWhenUsed="0"/>
+    <w:lsdException w:name="Light Grid Accent 6" w:semiHidden="0" w:uiPriority="62" w:unhideWhenUsed="0"/>
+    <w:lsdException w:name="Medium Shading 1 Accent 6" w:semiHidden="0" w:uiPriority="63" w:unhideWhenUsed="0"/>
+    <w:lsdException w:name="Medium Shading 2 Accent 6" w:semiHidden="0" w:uiPriority="64" w:unhideWhenUsed="0"/>
+    <w:lsdException w:name="Medium List 1 Accent 6" w:semiHidden="0" w:uiPriority="65" w:unhideWhenUsed="0"/>
+    <w:lsdException w:name="Medium List 2 Accent 6" w:semiHidden="0" w:uiPriority="66" w:unhideWhenUsed="0"/>
+    <w:lsdException w:name="Medium Grid 1 Accent 6" w:semiHidden="0" w:uiPriority="67" w:unhideWhenUsed="0"/>
+    <w:lsdException w:name="Medium Grid 2 Accent 6" w:semiHidden="0" w:uiPriority="68" w:unhideWhenUsed="0"/>
+    <w:lsdException w:name="Medium Grid 3 Accent 6" w:semiHidden="0" w:uiPriority="69" w:unhideWhenUsed="0"/>
+    <w:lsdException w:name="Dark List Accent 6" w:semiHidden="0" w:uiPriority="70" w:unhideWhenUsed="0"/>
+    <w:lsdException w:name="Colorful Shading Accent 6" w:semiHidden="0" w:uiPriority="71" w:unhideWhenUsed="0"/>
+    <w:lsdException w:name="Colorful List Accent 6" w:semiHidden="0" w:uiPriority="72" w:unhideWhenUsed="0"/>
+    <w:lsdException w:name="Colorful Grid Accent 6" w:semiHidden="0" w:uiPriority="73" w:unhideWhenUsed="0"/>
+    <w:lsdException w:name="Subtle Emphasis" w:semiHidden="0" w:uiPriority="19" w:unhideWhenUsed="0" w:qFormat="1"/>
+    <w:lsdException w:name="Intense Emphasis" w:semiHidden="0" w:uiPriority="21" w:unhideWhenUsed="0" w:qFormat="1"/>
+    <w:lsdException w:name="Subtle Reference" w:semiHidden="0" w:uiPriority="31" w:unhideWhenUsed="0" w:qFormat="1"/>
+    <w:lsdException w:name="Intense Reference" w:semiHidden="0" w:uiPriority="32" w:unhideWhenUsed="0" w:qFormat="1"/>
+    <w:lsdException w:name="Book Title" w:semiHidden="0" w:uiPriority="33" w:unhideWhenUsed="0" w:qFormat="1"/>
+    <w:lsdException w:name="Bibliography" w:uiPriority="37"/>
+    <w:lsdException w:name="TOC Heading" w:uiPriority="39" w:qFormat="1"/>
+  </w:latentStyles>
+  <w:style w:type="paragraph" w:default="1" w:styleId="a">
+    <w:name w:val="Normal"/>
+    <w:qFormat/>
+  </w:style>
+  <w:style w:type="character" w:default="1" w:styleId="a1">
+    <w:name w:val="Default Paragraph Font"/>
+    <w:uiPriority w:val="1"/>
+    <w:semiHidden/>
+    <w:unhideWhenUsed/>
+  </w:style>
+  <w:style w:type="table" w:default="1" w:styleId="a2">
+    <w:name w:val="Normal Table"/>
+    <w:uiPriority w:val="99"/>
+    <w:semiHidden/>
+    <w:unhideWhenUsed/>
+    <w:tblPr>
+      <w:tblInd w:w="0" w:type="dxa"/>
+      <w:tblCellMar>
+        <w:top w:w="0" w:type="dxa"/>
+        <w:left w:w="108" w:type="dxa"/>
+        <w:bottom w:w="0" w:type="dxa"/>
+        <w:right w:w="108" w:type="dxa"/>
+      </w:tblCellMar>
+    </w:tblPr>
+  </w:style>
+  <w:style w:type="numbering" w:default="1" w:styleId="a3">
+    <w:name w:val="No List"/>
+    <w:uiPriority w:val="99"/>
+    <w:semiHidden/>
+    <w:unhideWhenUsed/>
   </w:style>
 </w:styles>
 </file>

</xml_diff>